<commit_message>
atualização do git hub
</commit_message>
<xml_diff>
--- a/Relatorio.docx
+++ b/Relatorio.docx
@@ -229,6 +229,7 @@
           <w:docPartUnique/>
         </w:docPartObj>
       </w:sdtPr>
+      <w:sdtEndPr/>
       <w:sdtContent>
         <w:p>
           <w:pPr>
@@ -1656,33 +1657,31 @@
           <w:u w:val="single"/>
         </w:rPr>
       </w:pPr>
-      <w:bookmarkStart w:id="0" w:name="_GoBack"/>
+    </w:p>
+    <w:p>
+      <w:pPr>
+        <w:pStyle w:val="Ttulo"/>
+        <w:rPr>
+          <w:rFonts w:eastAsia="Times New Roman"/>
+          <w:lang w:eastAsia="pt-PT"/>
+        </w:rPr>
+      </w:pPr>
+      <w:bookmarkStart w:id="0" w:name="_Toc530318992"/>
+      <w:r>
+        <w:rPr>
+          <w:rFonts w:eastAsia="Times New Roman"/>
+          <w:lang w:eastAsia="pt-PT"/>
+        </w:rPr>
+        <w:t>Descrição do T</w:t>
+      </w:r>
+      <w:r>
+        <w:rPr>
+          <w:rFonts w:eastAsia="Times New Roman"/>
+          <w:lang w:eastAsia="pt-PT"/>
+        </w:rPr>
+        <w:t>ema</w:t>
+      </w:r>
       <w:bookmarkEnd w:id="0"/>
-    </w:p>
-    <w:p>
-      <w:pPr>
-        <w:pStyle w:val="Ttulo"/>
-        <w:rPr>
-          <w:rFonts w:eastAsia="Times New Roman"/>
-          <w:lang w:eastAsia="pt-PT"/>
-        </w:rPr>
-      </w:pPr>
-      <w:bookmarkStart w:id="1" w:name="_Toc530318992"/>
-      <w:r>
-        <w:rPr>
-          <w:rFonts w:eastAsia="Times New Roman"/>
-          <w:lang w:eastAsia="pt-PT"/>
-        </w:rPr>
-        <w:t>Descrição do T</w:t>
-      </w:r>
-      <w:r>
-        <w:rPr>
-          <w:rFonts w:eastAsia="Times New Roman"/>
-          <w:lang w:eastAsia="pt-PT"/>
-        </w:rPr>
-        <w:t>ema</w:t>
-      </w:r>
-      <w:bookmarkEnd w:id="1"/>
     </w:p>
     <w:p>
       <w:pPr>
@@ -1793,7 +1792,7 @@
           <w:lang w:eastAsia="pt-PT"/>
         </w:rPr>
       </w:pPr>
-      <w:bookmarkStart w:id="2" w:name="_Toc530318993"/>
+      <w:bookmarkStart w:id="1" w:name="_Toc530318993"/>
       <w:r>
         <w:rPr>
           <w:rFonts w:eastAsia="Times New Roman"/>
@@ -1801,7 +1800,7 @@
         </w:rPr>
         <w:t>Diagrama de Contexto</w:t>
       </w:r>
-      <w:bookmarkEnd w:id="2"/>
+      <w:bookmarkEnd w:id="1"/>
     </w:p>
     <w:p>
       <w:pPr>
@@ -1996,22 +1995,50 @@
           <w:lang w:eastAsia="pt-PT"/>
         </w:rPr>
       </w:pPr>
-      <w:bookmarkStart w:id="3" w:name="_Toc503912648"/>
+      <w:bookmarkStart w:id="2" w:name="_Toc503912648"/>
       <w:r>
         <w:t xml:space="preserve">Figura </w:t>
       </w:r>
-      <w:fldSimple w:instr=" SEQ Figura \* ARABIC ">
-        <w:r>
-          <w:rPr>
-            <w:noProof/>
-          </w:rPr>
-          <w:t>1</w:t>
-        </w:r>
-      </w:fldSimple>
+      <w:r>
+        <w:rPr>
+          <w:noProof/>
+        </w:rPr>
+        <w:fldChar w:fldCharType="begin"/>
+      </w:r>
+      <w:r>
+        <w:rPr>
+          <w:noProof/>
+        </w:rPr>
+        <w:instrText xml:space="preserve"> SEQ Figura \* </w:instrText>
+      </w:r>
+      <w:r>
+        <w:rPr>
+          <w:noProof/>
+        </w:rPr>
+        <w:instrText xml:space="preserve">ARABIC </w:instrText>
+      </w:r>
+      <w:r>
+        <w:rPr>
+          <w:noProof/>
+        </w:rPr>
+        <w:fldChar w:fldCharType="separate"/>
+      </w:r>
+      <w:r>
+        <w:rPr>
+          <w:noProof/>
+        </w:rPr>
+        <w:t>1</w:t>
+      </w:r>
+      <w:r>
+        <w:rPr>
+          <w:noProof/>
+        </w:rPr>
+        <w:fldChar w:fldCharType="end"/>
+      </w:r>
       <w:r>
         <w:t xml:space="preserve"> – Diagrama de Contexto</w:t>
       </w:r>
-      <w:bookmarkEnd w:id="3"/>
+      <w:bookmarkEnd w:id="2"/>
     </w:p>
     <w:p>
       <w:pPr>
@@ -2074,7 +2101,7 @@
           <w:lang w:eastAsia="pt-PT"/>
         </w:rPr>
       </w:pPr>
-      <w:bookmarkStart w:id="4" w:name="_Toc530318994"/>
+      <w:bookmarkStart w:id="3" w:name="_Toc530318994"/>
       <w:r>
         <w:rPr>
           <w:rFonts w:eastAsia="Times New Roman"/>
@@ -2090,7 +2117,7 @@
         </w:rPr>
         <w:t>QuittingTime</w:t>
       </w:r>
-      <w:bookmarkEnd w:id="4"/>
+      <w:bookmarkEnd w:id="3"/>
       <w:proofErr w:type="spellEnd"/>
     </w:p>
     <w:p>
@@ -2262,7 +2289,7 @@
           <w:lang w:eastAsia="pt-PT"/>
         </w:rPr>
       </w:pPr>
-      <w:bookmarkStart w:id="5" w:name="_Toc530318995"/>
+      <w:bookmarkStart w:id="4" w:name="_Toc530318995"/>
       <w:proofErr w:type="spellStart"/>
       <w:r>
         <w:rPr>
@@ -2270,61 +2297,231 @@
           <w:lang w:eastAsia="pt-PT"/>
         </w:rPr>
         <w:t>SpiralDevelopment</w:t>
+      </w:r>
+      <w:bookmarkEnd w:id="4"/>
+      <w:proofErr w:type="spellEnd"/>
+    </w:p>
+    <w:p>
+      <w:r>
+        <w:t>Desenvolver casos de uso num único passo é difícil e pode tornar difícil a tarefa de incorporar novas informações neles, pode até atrasar a descoberta de fatores de risco.</w:t>
+      </w:r>
+    </w:p>
+    <w:p>
+      <w:r>
+        <w:t xml:space="preserve">Escrever casos de uso interactivamente fornece uma perspetiva de vista em que facilmente podemos recuar e rescrever ou riscar algo se descobrirmos que </w:t>
+      </w:r>
+      <w:proofErr w:type="gramStart"/>
+      <w:r>
+        <w:t>esta errado</w:t>
+      </w:r>
+      <w:proofErr w:type="gramEnd"/>
+      <w:r>
+        <w:t xml:space="preserve"> ou que não esta a funcionar corretamente. Podemos perder algum trabalho, mas será muito menor do que teríamos perdido se tivéssemos escrito os casos de uso todos de uma vez. Mais importante podemos identificar e confrontar potenciais problemas mais cedo usando um método de aproximação interativo.</w:t>
+      </w:r>
+    </w:p>
+    <w:p>
+      <w:r>
+        <w:t>Pode levar um longo tempo para perceber o comportamento de um sistema, e quanto mais complicado for, mais tempo ira demorar para se compreender. Atrasos custam recursos, e os requerimentos iniciais são fundamentais para o sucesso do produto, mas isto e só uma parte do projeto. Muitas pessoas podem ter deadlines que só são possíveis de cumprir se os casos de uso fornecidos forem bons.</w:t>
+      </w:r>
+    </w:p>
+    <w:p>
+      <w:r>
+        <w:t xml:space="preserve">Os requerimentos provavelmente irão mudar durante a sua </w:t>
+      </w:r>
+      <w:r>
+        <w:t>análise</w:t>
+      </w:r>
+      <w:r>
+        <w:t xml:space="preserve">, visto que os requerimentos são voláteis, e facilmente alterados quando sabemos mais deles. Um requerimento que parece concreto no </w:t>
+      </w:r>
+      <w:r>
+        <w:t>início</w:t>
+      </w:r>
+      <w:r>
+        <w:t xml:space="preserve"> e necessário pode ficar inútil e desnecessário numa análise mais profunda. Todo o processo acaba por estabilizar, mas só depois de muita análise e reconstrução.</w:t>
+      </w:r>
+    </w:p>
+    <w:p>
+      <w:r>
+        <w:t xml:space="preserve">O custo de erros iniciais é alto, sendo que no </w:t>
+      </w:r>
+      <w:proofErr w:type="gramStart"/>
+      <w:r>
+        <w:t>inicio</w:t>
+      </w:r>
+      <w:proofErr w:type="gramEnd"/>
+      <w:r>
+        <w:t xml:space="preserve"> ate pode custar muito pouco reparar certos erros, mas a medida que o processo vai evoluindo o custo do erro e dificultando a sua deteção.</w:t>
+      </w:r>
+    </w:p>
+    <w:p>
+      <w:pPr>
+        <w:rPr>
+          <w:lang w:eastAsia="pt-PT"/>
+        </w:rPr>
+      </w:pPr>
+    </w:p>
+    <w:p>
+      <w:pPr>
+        <w:rPr>
+          <w:lang w:eastAsia="pt-PT"/>
+        </w:rPr>
+      </w:pPr>
+      <w:r>
+        <w:rPr>
+          <w:lang w:eastAsia="pt-PT"/>
+        </w:rPr>
+        <w:br w:type="page"/>
+      </w:r>
+    </w:p>
+    <w:p>
+      <w:pPr>
+        <w:rPr>
+          <w:lang w:eastAsia="pt-PT"/>
+        </w:rPr>
+      </w:pPr>
+    </w:p>
+    <w:p>
+      <w:pPr>
+        <w:pStyle w:val="Ttulo"/>
+        <w:rPr>
+          <w:rFonts w:eastAsia="Times New Roman"/>
+          <w:lang w:eastAsia="pt-PT"/>
+        </w:rPr>
+      </w:pPr>
+      <w:bookmarkStart w:id="5" w:name="_Toc530318996"/>
+      <w:proofErr w:type="spellStart"/>
+      <w:r>
+        <w:rPr>
+          <w:rFonts w:eastAsia="Times New Roman"/>
+          <w:lang w:eastAsia="pt-PT"/>
+        </w:rPr>
+        <w:t>TwoTierReview</w:t>
       </w:r>
       <w:bookmarkEnd w:id="5"/>
       <w:proofErr w:type="spellEnd"/>
     </w:p>
     <w:p>
       <w:r>
-        <w:t>Desenvolver casos de uso num único passo é difícil e pode tornar difícil a tarefa de incorporar novas informações neles, pode até atrasar a descoberta de fatores de risco.</w:t>
-      </w:r>
-    </w:p>
-    <w:p>
-      <w:r>
-        <w:t xml:space="preserve">Escrever casos de uso interactivamente fornece uma perspetiva de vista em que facilmente podemos recuar e rescrever ou riscar algo se descobrirmos que </w:t>
+        <w:t>Muitas pessoas têm a necessidade de rever os casos de uso, mas isto e dispendioso, leva tempo.</w:t>
+      </w:r>
+    </w:p>
+    <w:p>
+      <w:r>
+        <w:t>As</w:t>
+      </w:r>
+      <w:r>
+        <w:t xml:space="preserve"> revisões são necessárias para validar, verificar e avaliar a sua plenitude na parte inicial do processo de desenvolvimento.</w:t>
+      </w:r>
+    </w:p>
+    <w:p>
+      <w:r>
+        <w:t xml:space="preserve">É difícil para os </w:t>
+      </w:r>
+      <w:proofErr w:type="spellStart"/>
+      <w:r>
+        <w:t>developers</w:t>
+      </w:r>
+      <w:proofErr w:type="spellEnd"/>
+      <w:r>
+        <w:t xml:space="preserve"> encontrarem os seus próprios erros pois fazem inferências que podem não estar lá e estão demasiados familiarizados com o trabalho. As pessoas que leem um documento pela primeira vez estão mais propícias a encontrarem erros porque estes não os deixam entender o propósito do documento.</w:t>
+      </w:r>
+    </w:p>
+    <w:p>
+      <w:r>
+        <w:t>Os</w:t>
+      </w:r>
+      <w:r>
+        <w:t xml:space="preserve"> </w:t>
+      </w:r>
+      <w:proofErr w:type="spellStart"/>
+      <w:r>
+        <w:t>stakeholders</w:t>
+      </w:r>
+      <w:proofErr w:type="spellEnd"/>
+      <w:r>
+        <w:t xml:space="preserve"> têm um interesse nos casos de uso, assim como cada grupo de </w:t>
+      </w:r>
+      <w:proofErr w:type="spellStart"/>
+      <w:r>
+        <w:t>dev's</w:t>
+      </w:r>
+      <w:proofErr w:type="spellEnd"/>
+      <w:r>
+        <w:t xml:space="preserve"> têm em determinados casos de uso pois dependem destes para os ajudar a fazer o trabalho deles. Por isso e no interesse de todos que estes sejam consultados o mais cedo possível e regularmente para que os casos de uso estejam o mais corretos possível e não sejam precisas alterações no futuro.</w:t>
+      </w:r>
+    </w:p>
+    <w:p>
+      <w:r>
+        <w:t>É</w:t>
+      </w:r>
+      <w:r>
+        <w:t xml:space="preserve"> demasiado caro, esgotante e lento envolver todos os elementos de um projeto nestas revisões e também é ineficiente pois elas vão acabar por "atropelar" umas as outras por isso a </w:t>
+      </w:r>
+      <w:proofErr w:type="spellStart"/>
+      <w:r>
+        <w:t>SmallWritingTeam</w:t>
+      </w:r>
+      <w:proofErr w:type="spellEnd"/>
+      <w:r>
+        <w:t xml:space="preserve"> é mais eficiente, mas como a equipa e pequena nem todos os interesses dos </w:t>
+      </w:r>
+      <w:proofErr w:type="spellStart"/>
+      <w:r>
+        <w:t>stakeholders</w:t>
+      </w:r>
+      <w:proofErr w:type="spellEnd"/>
+      <w:r>
+        <w:t xml:space="preserve"> são incorporados. É difícil se não impossível para uma equipa pequena representar a visão de todos os elementos do projeto. Este tipo de revisões deve ser usado com sensatez marcando-as estritamente quando necessário.</w:t>
+      </w:r>
+    </w:p>
+    <w:p>
+      <w:r>
+        <w:t xml:space="preserve">Assim sendo o </w:t>
+      </w:r>
+      <w:proofErr w:type="spellStart"/>
+      <w:r>
+        <w:t>twotierreview</w:t>
+      </w:r>
+      <w:proofErr w:type="spellEnd"/>
+      <w:r>
+        <w:t xml:space="preserve"> tem dois tipos de revisões o primeiro com uma equipa pequena interna e fá-las diversas vezes. A segunda pelo grupo completo pelo menos uma vez. </w:t>
+      </w:r>
+      <w:r>
+        <w:t>Primeiro</w:t>
+      </w:r>
+      <w:r>
+        <w:t xml:space="preserve"> deve rever-se os casos de uso internamente para verifica se são fáceis de se entender, implementar e a sua precisão. Esta revisão pode ser informal, formal ou uma combinação das duas. </w:t>
+      </w:r>
+      <w:r>
+        <w:t>Podem</w:t>
+      </w:r>
+      <w:r>
+        <w:t xml:space="preserve"> ser precisas </w:t>
       </w:r>
       <w:proofErr w:type="gramStart"/>
       <w:r>
-        <w:t>esta errado</w:t>
+        <w:t>varias</w:t>
       </w:r>
       <w:proofErr w:type="gramEnd"/>
       <w:r>
-        <w:t xml:space="preserve"> ou que não esta a funcionar corretamente. Podemos perder algum trabalho, mas será muito menor do que teríamos perdido se tivéssemos escrito os casos de uso todos de uma vez. Mais importante podemos identificar e confrontar potenciais problemas mais cedo usando um método de aproximação interativo.</w:t>
-      </w:r>
-    </w:p>
-    <w:p>
-      <w:r>
-        <w:t>Pode levar um longo tempo para perceber o comportamento de um sistema, e quanto mais complicado for, mais tempo ira demorar para se compreender. Atrasos custam recursos, e os requerimentos iniciais são fundamentais para o sucesso do produto, mas isto e só uma parte do projeto. Muitas pessoas podem ter deadlines que só são possíveis de cumprir se os casos de uso fornecidos forem bons.</w:t>
-      </w:r>
-    </w:p>
-    <w:p>
-      <w:r>
-        <w:t xml:space="preserve">Os requerimentos provavelmente irão mudar durante a sua </w:t>
-      </w:r>
-      <w:r>
-        <w:t>análise</w:t>
-      </w:r>
-      <w:r>
-        <w:t xml:space="preserve">, visto que os requerimentos são voláteis, e facilmente alterados quando sabemos mais deles. Um requerimento que parece concreto no </w:t>
-      </w:r>
-      <w:r>
-        <w:t>início</w:t>
-      </w:r>
-      <w:r>
-        <w:t xml:space="preserve"> e necessário pode ficar inútil e desnecessário numa análise mais profunda. Todo o processo acaba por estabilizar, mas só depois de muita análise e reconstrução.</w:t>
-      </w:r>
-    </w:p>
-    <w:p>
-      <w:r>
-        <w:t xml:space="preserve">O custo de erros iniciais é alto, sendo que no </w:t>
-      </w:r>
-      <w:proofErr w:type="gramStart"/>
-      <w:r>
-        <w:t>inicio</w:t>
-      </w:r>
-      <w:proofErr w:type="gramEnd"/>
-      <w:r>
-        <w:t xml:space="preserve"> ate pode custar muito pouco reparar certos erros, mas a medida que o processo vai evoluindo o custo do erro e dificultando a sua deteção.</w:t>
+        <w:t xml:space="preserve"> revisões e vários para as diversas áreas assim cada </w:t>
+      </w:r>
+      <w:proofErr w:type="spellStart"/>
+      <w:r>
+        <w:t>stakeholder</w:t>
+      </w:r>
+      <w:proofErr w:type="spellEnd"/>
+      <w:r>
+        <w:t xml:space="preserve"> pode avaliar em profundidade os casos de uso com o seu ponto de vista. Por fim nas revisões internas as equipas assertaram que é </w:t>
+      </w:r>
+      <w:proofErr w:type="spellStart"/>
+      <w:r>
+        <w:t>QuittingTime</w:t>
+      </w:r>
+      <w:proofErr w:type="spellEnd"/>
+      <w:r>
+        <w:t xml:space="preserve"> e que esta tudo em ordem.</w:t>
       </w:r>
     </w:p>
     <w:p>
@@ -2356,205 +2553,35 @@
     </w:p>
     <w:p>
       <w:pPr>
+        <w:rPr>
+          <w:lang w:eastAsia="pt-PT"/>
+        </w:rPr>
+      </w:pPr>
+    </w:p>
+    <w:p>
+      <w:pPr>
         <w:pStyle w:val="Ttulo"/>
         <w:rPr>
           <w:rFonts w:eastAsia="Times New Roman"/>
           <w:lang w:eastAsia="pt-PT"/>
         </w:rPr>
       </w:pPr>
-      <w:bookmarkStart w:id="6" w:name="_Toc530318996"/>
-      <w:proofErr w:type="spellStart"/>
+      <w:bookmarkStart w:id="6" w:name="_Toc530318997"/>
       <w:r>
         <w:rPr>
           <w:rFonts w:eastAsia="Times New Roman"/>
           <w:lang w:eastAsia="pt-PT"/>
         </w:rPr>
-        <w:t>TwoTierReview</w:t>
+        <w:t>Tabela de Atores</w:t>
+      </w:r>
+      <w:r>
+        <w:rPr>
+          <w:rFonts w:eastAsia="Times New Roman"/>
+          <w:lang w:eastAsia="pt-PT"/>
+        </w:rPr>
+        <w:t xml:space="preserve"> e respetivos casos de uso</w:t>
       </w:r>
       <w:bookmarkEnd w:id="6"/>
-      <w:proofErr w:type="spellEnd"/>
-    </w:p>
-    <w:p>
-      <w:r>
-        <w:t>Muitas pessoas têm a necessidade de rever os casos de uso, mas isto e dispendioso, leva tempo.</w:t>
-      </w:r>
-    </w:p>
-    <w:p>
-      <w:r>
-        <w:t>As</w:t>
-      </w:r>
-      <w:r>
-        <w:t xml:space="preserve"> revisões são necessárias para validar, verificar e avaliar a sua plenitude na parte inicial do processo de desenvolvimento.</w:t>
-      </w:r>
-    </w:p>
-    <w:p>
-      <w:r>
-        <w:t xml:space="preserve">É difícil para os </w:t>
-      </w:r>
-      <w:proofErr w:type="spellStart"/>
-      <w:r>
-        <w:t>developers</w:t>
-      </w:r>
-      <w:proofErr w:type="spellEnd"/>
-      <w:r>
-        <w:t xml:space="preserve"> encontrarem os seus próprios erros pois fazem inferências que podem não estar lá e estão demasiados familiarizados com o trabalho. As pessoas que leem um documento pela primeira vez estão mais propícias a encontrarem erros porque estes não os deixam entender o propósito do documento.</w:t>
-      </w:r>
-    </w:p>
-    <w:p>
-      <w:r>
-        <w:t>Os</w:t>
-      </w:r>
-      <w:r>
-        <w:t xml:space="preserve"> </w:t>
-      </w:r>
-      <w:proofErr w:type="spellStart"/>
-      <w:r>
-        <w:t>stakeholders</w:t>
-      </w:r>
-      <w:proofErr w:type="spellEnd"/>
-      <w:r>
-        <w:t xml:space="preserve"> têm um interesse nos casos de uso, assim como cada grupo de </w:t>
-      </w:r>
-      <w:proofErr w:type="spellStart"/>
-      <w:r>
-        <w:t>dev's</w:t>
-      </w:r>
-      <w:proofErr w:type="spellEnd"/>
-      <w:r>
-        <w:t xml:space="preserve"> têm em determinados casos de uso pois dependem destes para os ajudar a fazer o trabalho deles. Por isso e no interesse de todos que estes sejam consultados o mais cedo possível e regularmente para que os casos de uso estejam o mais corretos possível e não sejam precisas alterações no futuro.</w:t>
-      </w:r>
-    </w:p>
-    <w:p>
-      <w:r>
-        <w:t>É</w:t>
-      </w:r>
-      <w:r>
-        <w:t xml:space="preserve"> demasiado caro, esgotante e lento envolver todos os elementos de um projeto nestas revisões e também é ineficiente pois elas vão acabar por "atropelar" umas as outras por isso a </w:t>
-      </w:r>
-      <w:proofErr w:type="spellStart"/>
-      <w:r>
-        <w:t>SmallWritingTeam</w:t>
-      </w:r>
-      <w:proofErr w:type="spellEnd"/>
-      <w:r>
-        <w:t xml:space="preserve"> é mais eficiente, mas como a equipa e pequena nem todos os interesses dos </w:t>
-      </w:r>
-      <w:proofErr w:type="spellStart"/>
-      <w:r>
-        <w:t>stakeholders</w:t>
-      </w:r>
-      <w:proofErr w:type="spellEnd"/>
-      <w:r>
-        <w:t xml:space="preserve"> são incorporados. É difícil se não impossível para uma equipa pequena representar a visão de todos os elementos do projeto. Este tipo de revisões deve ser usado com sensatez marcando-as estritamente quando necessário.</w:t>
-      </w:r>
-    </w:p>
-    <w:p>
-      <w:r>
-        <w:t xml:space="preserve">Assim sendo o </w:t>
-      </w:r>
-      <w:proofErr w:type="spellStart"/>
-      <w:r>
-        <w:t>twotierreview</w:t>
-      </w:r>
-      <w:proofErr w:type="spellEnd"/>
-      <w:r>
-        <w:t xml:space="preserve"> tem dois tipos de revisões o primeiro com uma equipa pequena interna e fá-las diversas vezes. A segunda pelo grupo completo pelo menos uma vez. </w:t>
-      </w:r>
-      <w:r>
-        <w:t>Primeiro</w:t>
-      </w:r>
-      <w:r>
-        <w:t xml:space="preserve"> deve rever-se os casos de uso internamente para verifica se são fáceis de se entender, implementar e a sua precisão. Esta revisão pode ser informal, formal ou uma combinação das duas. </w:t>
-      </w:r>
-      <w:r>
-        <w:t>Podem</w:t>
-      </w:r>
-      <w:r>
-        <w:t xml:space="preserve"> ser precisas </w:t>
-      </w:r>
-      <w:proofErr w:type="gramStart"/>
-      <w:r>
-        <w:t>varias</w:t>
-      </w:r>
-      <w:proofErr w:type="gramEnd"/>
-      <w:r>
-        <w:t xml:space="preserve"> revisões e vários para as diversas áreas assim cada </w:t>
-      </w:r>
-      <w:proofErr w:type="spellStart"/>
-      <w:r>
-        <w:t>stakeholder</w:t>
-      </w:r>
-      <w:proofErr w:type="spellEnd"/>
-      <w:r>
-        <w:t xml:space="preserve"> pode avaliar em profundidade os casos de uso com o seu ponto de vista. Por fim nas revisões internas as equipas assertaram que é </w:t>
-      </w:r>
-      <w:proofErr w:type="spellStart"/>
-      <w:r>
-        <w:t>QuittingTime</w:t>
-      </w:r>
-      <w:proofErr w:type="spellEnd"/>
-      <w:r>
-        <w:t xml:space="preserve"> e que esta tudo em ordem.</w:t>
-      </w:r>
-    </w:p>
-    <w:p>
-      <w:pPr>
-        <w:rPr>
-          <w:lang w:eastAsia="pt-PT"/>
-        </w:rPr>
-      </w:pPr>
-    </w:p>
-    <w:p>
-      <w:pPr>
-        <w:rPr>
-          <w:lang w:eastAsia="pt-PT"/>
-        </w:rPr>
-      </w:pPr>
-      <w:r>
-        <w:rPr>
-          <w:lang w:eastAsia="pt-PT"/>
-        </w:rPr>
-        <w:br w:type="page"/>
-      </w:r>
-    </w:p>
-    <w:p>
-      <w:pPr>
-        <w:rPr>
-          <w:lang w:eastAsia="pt-PT"/>
-        </w:rPr>
-      </w:pPr>
-    </w:p>
-    <w:p>
-      <w:pPr>
-        <w:rPr>
-          <w:lang w:eastAsia="pt-PT"/>
-        </w:rPr>
-      </w:pPr>
-    </w:p>
-    <w:p>
-      <w:pPr>
-        <w:pStyle w:val="Ttulo"/>
-        <w:rPr>
-          <w:rFonts w:eastAsia="Times New Roman"/>
-          <w:lang w:eastAsia="pt-PT"/>
-        </w:rPr>
-      </w:pPr>
-      <w:bookmarkStart w:id="7" w:name="_Toc530318997"/>
-      <w:r>
-        <w:rPr>
-          <w:rFonts w:eastAsia="Times New Roman"/>
-          <w:lang w:eastAsia="pt-PT"/>
-        </w:rPr>
-        <w:t>Tabela de Atores</w:t>
-      </w:r>
-      <w:r>
-        <w:rPr>
-          <w:rFonts w:eastAsia="Times New Roman"/>
-          <w:lang w:eastAsia="pt-PT"/>
-        </w:rPr>
-        <w:t xml:space="preserve"> e respetivos casos de uso</w:t>
-      </w:r>
-      <w:bookmarkEnd w:id="7"/>
     </w:p>
     <w:p>
       <w:pPr>
@@ -2608,60 +2635,82 @@
           <w:lang w:eastAsia="pt-PT"/>
         </w:rPr>
       </w:pPr>
-      <w:bookmarkStart w:id="8" w:name="_Toc503912650"/>
+      <w:bookmarkStart w:id="7" w:name="_Toc503912650"/>
       <w:r>
         <w:t xml:space="preserve">Figura </w:t>
       </w:r>
-      <w:fldSimple w:instr=" SEQ Figura \* ARABIC ">
-        <w:r>
-          <w:rPr>
-            <w:noProof/>
-          </w:rPr>
-          <w:t>3</w:t>
-        </w:r>
-      </w:fldSimple>
+      <w:r>
+        <w:rPr>
+          <w:noProof/>
+        </w:rPr>
+        <w:fldChar w:fldCharType="begin"/>
+      </w:r>
+      <w:r>
+        <w:rPr>
+          <w:noProof/>
+        </w:rPr>
+        <w:instrText xml:space="preserve"> SEQ Figura \* ARABIC </w:instrText>
+      </w:r>
+      <w:r>
+        <w:rPr>
+          <w:noProof/>
+        </w:rPr>
+        <w:fldChar w:fldCharType="separate"/>
+      </w:r>
+      <w:r>
+        <w:rPr>
+          <w:noProof/>
+        </w:rPr>
+        <w:t>3</w:t>
+      </w:r>
+      <w:r>
+        <w:rPr>
+          <w:noProof/>
+        </w:rPr>
+        <w:fldChar w:fldCharType="end"/>
+      </w:r>
       <w:r>
         <w:t xml:space="preserve"> - Tabela de Atores e Respetivos casos de uso</w:t>
       </w:r>
+      <w:bookmarkEnd w:id="7"/>
+    </w:p>
+    <w:p>
+      <w:pPr>
+        <w:rPr>
+          <w:lang w:eastAsia="pt-PT"/>
+        </w:rPr>
+      </w:pPr>
+      <w:r>
+        <w:rPr>
+          <w:lang w:eastAsia="pt-PT"/>
+        </w:rPr>
+        <w:br w:type="page"/>
+      </w:r>
+    </w:p>
+    <w:p>
+      <w:pPr>
+        <w:rPr>
+          <w:lang w:eastAsia="pt-PT"/>
+        </w:rPr>
+      </w:pPr>
+    </w:p>
+    <w:p>
+      <w:pPr>
+        <w:pStyle w:val="Ttulo"/>
+        <w:rPr>
+          <w:rFonts w:eastAsia="Times New Roman"/>
+          <w:lang w:eastAsia="pt-PT"/>
+        </w:rPr>
+      </w:pPr>
+      <w:bookmarkStart w:id="8" w:name="_Toc530318998"/>
+      <w:r>
+        <w:rPr>
+          <w:rFonts w:eastAsia="Times New Roman"/>
+          <w:lang w:eastAsia="pt-PT"/>
+        </w:rPr>
+        <w:t>Casos de Uso</w:t>
+      </w:r>
       <w:bookmarkEnd w:id="8"/>
-    </w:p>
-    <w:p>
-      <w:pPr>
-        <w:rPr>
-          <w:lang w:eastAsia="pt-PT"/>
-        </w:rPr>
-      </w:pPr>
-      <w:r>
-        <w:rPr>
-          <w:lang w:eastAsia="pt-PT"/>
-        </w:rPr>
-        <w:br w:type="page"/>
-      </w:r>
-    </w:p>
-    <w:p>
-      <w:pPr>
-        <w:rPr>
-          <w:lang w:eastAsia="pt-PT"/>
-        </w:rPr>
-      </w:pPr>
-    </w:p>
-    <w:p>
-      <w:pPr>
-        <w:pStyle w:val="Ttulo"/>
-        <w:rPr>
-          <w:rFonts w:eastAsia="Times New Roman"/>
-          <w:lang w:eastAsia="pt-PT"/>
-        </w:rPr>
-      </w:pPr>
-      <w:bookmarkStart w:id="9" w:name="_Toc530318998"/>
-      <w:r>
-        <w:rPr>
-          <w:rFonts w:eastAsia="Times New Roman"/>
-          <w:lang w:eastAsia="pt-PT"/>
-        </w:rPr>
-        <w:t>Casos de Uso</w:t>
-      </w:r>
-      <w:bookmarkEnd w:id="9"/>
     </w:p>
     <w:p>
       <w:pPr>
@@ -2680,360 +2729,15 @@
         <w:keepNext/>
         <w:spacing w:after="0" w:line="240" w:lineRule="auto"/>
       </w:pPr>
-    </w:p>
-    <w:p>
-      <w:pPr>
-        <w:pStyle w:val="Legenda"/>
-      </w:pPr>
-      <w:bookmarkStart w:id="10" w:name="_Toc503912651"/>
-      <w:r>
-        <w:t xml:space="preserve">Figura </w:t>
-      </w:r>
-      <w:fldSimple w:instr=" SEQ Figura \* ARABIC ">
-        <w:r>
-          <w:rPr>
-            <w:noProof/>
-          </w:rPr>
-          <w:t>4</w:t>
-        </w:r>
-      </w:fldSimple>
-      <w:r>
-        <w:t xml:space="preserve"> - Diagrama de Casos de Uso</w:t>
-      </w:r>
-      <w:bookmarkEnd w:id="10"/>
-    </w:p>
-    <w:p>
-      <w:pPr>
-        <w:keepNext/>
-      </w:pPr>
-      <w:r>
-        <w:rPr>
-          <w:rFonts w:ascii="Calibri" w:eastAsia="Times New Roman" w:hAnsi="Calibri" w:cs="Times New Roman"/>
-          <w:noProof/>
-          <w:color w:val="444444"/>
-          <w:sz w:val="23"/>
-          <w:szCs w:val="23"/>
-          <w:lang w:eastAsia="pt-PT"/>
-        </w:rPr>
-        <w:br w:type="page"/>
-      </w:r>
-    </w:p>
-    <w:p>
-      <w:pPr>
-        <w:rPr>
-          <w:lang w:eastAsia="pt-PT"/>
-        </w:rPr>
-      </w:pPr>
-    </w:p>
-    <w:p>
-      <w:pPr>
-        <w:pStyle w:val="Ttulo"/>
-        <w:rPr>
-          <w:rFonts w:eastAsia="Times New Roman"/>
-          <w:lang w:eastAsia="pt-PT"/>
-        </w:rPr>
-      </w:pPr>
-      <w:bookmarkStart w:id="11" w:name="_Toc530318999"/>
-      <w:r>
-        <w:rPr>
-          <w:rFonts w:eastAsia="Times New Roman"/>
-          <w:lang w:eastAsia="pt-PT"/>
-        </w:rPr>
-        <w:t xml:space="preserve">Descrição dos </w:t>
-      </w:r>
-      <w:r>
-        <w:rPr>
-          <w:rFonts w:eastAsia="Times New Roman"/>
-          <w:lang w:eastAsia="pt-PT"/>
-        </w:rPr>
-        <w:t>Casos de Uso</w:t>
-      </w:r>
-      <w:bookmarkEnd w:id="11"/>
-    </w:p>
-    <w:p>
-      <w:pPr>
-        <w:spacing w:after="0" w:line="240" w:lineRule="auto"/>
-        <w:rPr>
-          <w:rFonts w:ascii="Calibri" w:eastAsia="Times New Roman" w:hAnsi="Calibri" w:cs="Times New Roman"/>
-          <w:noProof/>
-          <w:color w:val="444444"/>
-          <w:sz w:val="23"/>
-          <w:szCs w:val="23"/>
-          <w:lang w:eastAsia="pt-PT"/>
-        </w:rPr>
-      </w:pPr>
-    </w:p>
-    <w:p>
-      <w:pPr>
-        <w:pStyle w:val="Ttulo"/>
-        <w:rPr>
-          <w:lang w:eastAsia="pt-PT"/>
-        </w:rPr>
-      </w:pPr>
-      <w:bookmarkStart w:id="12" w:name="_Toc530319000"/>
-      <w:r>
-        <w:rPr>
-          <w:rFonts w:eastAsia="Times New Roman"/>
-          <w:lang w:eastAsia="pt-PT"/>
-        </w:rPr>
-        <w:t>Diagrama</w:t>
-      </w:r>
-      <w:r>
-        <w:rPr>
-          <w:rFonts w:eastAsia="Times New Roman"/>
-          <w:lang w:eastAsia="pt-PT"/>
-        </w:rPr>
-        <w:t>s de S</w:t>
-      </w:r>
-      <w:r>
-        <w:rPr>
-          <w:rFonts w:eastAsia="Times New Roman"/>
-          <w:lang w:eastAsia="pt-PT"/>
-        </w:rPr>
-        <w:t>equência</w:t>
-      </w:r>
-      <w:bookmarkEnd w:id="12"/>
-    </w:p>
-    <w:p>
-      <w:pPr>
-        <w:rPr>
-          <w:lang w:eastAsia="pt-PT"/>
-        </w:rPr>
-      </w:pPr>
-      <w:r>
-        <w:rPr>
-          <w:lang w:eastAsia="pt-PT"/>
-        </w:rPr>
-        <w:t>O</w:t>
-      </w:r>
-      <w:r>
-        <w:rPr>
-          <w:lang w:eastAsia="pt-PT"/>
-        </w:rPr>
-        <w:t>s</w:t>
-      </w:r>
-      <w:r>
-        <w:rPr>
-          <w:lang w:eastAsia="pt-PT"/>
-        </w:rPr>
-        <w:t xml:space="preserve"> diagrama</w:t>
-      </w:r>
-      <w:r>
-        <w:rPr>
-          <w:lang w:eastAsia="pt-PT"/>
-        </w:rPr>
-        <w:t>s</w:t>
-      </w:r>
-      <w:r>
-        <w:rPr>
-          <w:lang w:eastAsia="pt-PT"/>
-        </w:rPr>
-        <w:t xml:space="preserve"> de Sequência das ferramentas UML que representa as </w:t>
-      </w:r>
-      <w:r>
-        <w:rPr>
-          <w:lang w:eastAsia="pt-PT"/>
-        </w:rPr>
-        <w:t>interações</w:t>
-      </w:r>
-      <w:r>
-        <w:rPr>
-          <w:lang w:eastAsia="pt-PT"/>
-        </w:rPr>
-        <w:t xml:space="preserve"> entre o utilizador e o sistema. Este</w:t>
-      </w:r>
-      <w:r>
-        <w:rPr>
-          <w:lang w:eastAsia="pt-PT"/>
-        </w:rPr>
-        <w:t>s</w:t>
-      </w:r>
-      <w:r>
-        <w:rPr>
-          <w:lang w:eastAsia="pt-PT"/>
-        </w:rPr>
-        <w:t xml:space="preserve"> diagrama</w:t>
-      </w:r>
-      <w:r>
-        <w:rPr>
-          <w:lang w:eastAsia="pt-PT"/>
-        </w:rPr>
-        <w:t>s</w:t>
-      </w:r>
-      <w:r>
-        <w:rPr>
-          <w:lang w:eastAsia="pt-PT"/>
-        </w:rPr>
-        <w:t xml:space="preserve"> </w:t>
-      </w:r>
-      <w:r>
-        <w:rPr>
-          <w:lang w:eastAsia="pt-PT"/>
-        </w:rPr>
-        <w:t>foram</w:t>
-      </w:r>
-      <w:r>
-        <w:rPr>
-          <w:lang w:eastAsia="pt-PT"/>
-        </w:rPr>
-        <w:t xml:space="preserve"> construído</w:t>
-      </w:r>
-      <w:r>
-        <w:rPr>
-          <w:lang w:eastAsia="pt-PT"/>
-        </w:rPr>
-        <w:t>s</w:t>
-      </w:r>
-      <w:r>
-        <w:rPr>
-          <w:lang w:eastAsia="pt-PT"/>
-        </w:rPr>
-        <w:t xml:space="preserve"> a partir dos casos de uso</w:t>
-      </w:r>
-      <w:r>
-        <w:rPr>
-          <w:lang w:eastAsia="pt-PT"/>
-        </w:rPr>
-        <w:t>:</w:t>
-      </w:r>
-    </w:p>
-    <w:p/>
-    <w:p>
-      <w:pPr>
-        <w:pStyle w:val="Ttulo"/>
-        <w:rPr>
-          <w:rFonts w:eastAsia="Times New Roman"/>
-          <w:lang w:eastAsia="pt-PT"/>
-        </w:rPr>
-      </w:pPr>
-      <w:bookmarkStart w:id="13" w:name="_Toc530319001"/>
-      <w:r>
-        <w:rPr>
-          <w:rFonts w:eastAsia="Times New Roman"/>
-          <w:lang w:eastAsia="pt-PT"/>
-        </w:rPr>
-        <w:t xml:space="preserve">Diagrama de </w:t>
-      </w:r>
-      <w:r>
-        <w:rPr>
-          <w:rFonts w:eastAsia="Times New Roman"/>
-          <w:lang w:eastAsia="pt-PT"/>
-        </w:rPr>
-        <w:t>Estados</w:t>
-      </w:r>
-      <w:bookmarkEnd w:id="13"/>
-    </w:p>
-    <w:p/>
-    <w:p>
-      <w:r>
-        <w:br w:type="page"/>
-      </w:r>
-    </w:p>
-    <w:p/>
-    <w:p>
-      <w:pPr>
-        <w:pStyle w:val="Ttulo"/>
-        <w:rPr>
-          <w:rFonts w:eastAsia="Times New Roman"/>
-          <w:lang w:eastAsia="pt-PT"/>
-        </w:rPr>
-      </w:pPr>
-      <w:bookmarkStart w:id="14" w:name="_Toc530319002"/>
-      <w:r>
-        <w:rPr>
-          <w:rFonts w:eastAsia="Times New Roman"/>
-          <w:lang w:eastAsia="pt-PT"/>
-        </w:rPr>
-        <w:t>Diagrama de Classes</w:t>
-      </w:r>
-      <w:bookmarkEnd w:id="14"/>
-    </w:p>
-    <w:p>
-      <w:pPr>
-        <w:spacing w:after="0" w:line="240" w:lineRule="auto"/>
-      </w:pPr>
-      <w:r>
-        <w:rPr>
-          <w:rFonts w:ascii="Calibri" w:eastAsia="Times New Roman" w:hAnsi="Calibri" w:cs="Times New Roman"/>
-          <w:color w:val="444444"/>
-          <w:sz w:val="23"/>
-          <w:szCs w:val="23"/>
-          <w:lang w:eastAsia="pt-PT"/>
-        </w:rPr>
-        <w:t xml:space="preserve">O diagrama de classes é composto pelas tabelas, </w:t>
-      </w:r>
-      <w:r>
-        <w:rPr>
-          <w:rFonts w:ascii="Calibri" w:eastAsia="Times New Roman" w:hAnsi="Calibri" w:cs="Times New Roman"/>
-          <w:color w:val="444444"/>
-          <w:sz w:val="23"/>
-          <w:szCs w:val="23"/>
-          <w:lang w:eastAsia="pt-PT"/>
-        </w:rPr>
-        <w:t>os seus</w:t>
-      </w:r>
-      <w:r>
-        <w:rPr>
-          <w:rFonts w:ascii="Calibri" w:eastAsia="Times New Roman" w:hAnsi="Calibri" w:cs="Times New Roman"/>
-          <w:color w:val="444444"/>
-          <w:sz w:val="23"/>
-          <w:szCs w:val="23"/>
-          <w:lang w:eastAsia="pt-PT"/>
-        </w:rPr>
-        <w:t xml:space="preserve"> atributos e as </w:t>
-      </w:r>
-      <w:r>
-        <w:rPr>
-          <w:rFonts w:ascii="Calibri" w:eastAsia="Times New Roman" w:hAnsi="Calibri" w:cs="Times New Roman"/>
-          <w:color w:val="444444"/>
-          <w:sz w:val="23"/>
-          <w:szCs w:val="23"/>
-          <w:lang w:eastAsia="pt-PT"/>
-        </w:rPr>
-        <w:t>ações</w:t>
-      </w:r>
-      <w:r>
-        <w:rPr>
-          <w:rFonts w:ascii="Calibri" w:eastAsia="Times New Roman" w:hAnsi="Calibri" w:cs="Times New Roman"/>
-          <w:color w:val="444444"/>
-          <w:sz w:val="23"/>
-          <w:szCs w:val="23"/>
-          <w:lang w:eastAsia="pt-PT"/>
-        </w:rPr>
-        <w:t xml:space="preserve"> que irem ser realizadas em cada tabela</w:t>
-      </w:r>
-      <w:r>
-        <w:rPr>
-          <w:rFonts w:ascii="Calibri" w:eastAsia="Times New Roman" w:hAnsi="Calibri" w:cs="Times New Roman"/>
-          <w:color w:val="444444"/>
-          <w:sz w:val="23"/>
-          <w:szCs w:val="23"/>
-          <w:lang w:eastAsia="pt-PT"/>
-        </w:rPr>
-        <w:t>.</w:t>
-      </w:r>
-      <w:r>
-        <w:rPr>
-          <w:rFonts w:ascii="Calibri" w:eastAsia="Times New Roman" w:hAnsi="Calibri" w:cs="Times New Roman"/>
-          <w:color w:val="444444"/>
-          <w:sz w:val="23"/>
-          <w:szCs w:val="23"/>
-          <w:lang w:eastAsia="pt-PT"/>
-        </w:rPr>
-        <w:br/>
-      </w:r>
-      <w:r>
-        <w:tab/>
-      </w:r>
       <w:r>
         <w:rPr>
           <w:noProof/>
         </w:rPr>
         <w:drawing>
-          <wp:inline distT="0" distB="0" distL="0" distR="0" wp14:anchorId="5564507C" wp14:editId="61064B99">
-            <wp:extent cx="6570980" cy="4479925"/>
+          <wp:inline distT="0" distB="0" distL="0" distR="0" wp14:anchorId="7885EDCB" wp14:editId="02F546D5">
+            <wp:extent cx="6570980" cy="4654550"/>
             <wp:effectExtent l="0" t="0" r="1270" b="0"/>
-            <wp:docPr id="11" name="Imagem 11"/>
+            <wp:docPr id="1" name="Imagem 1"/>
             <wp:cNvGraphicFramePr>
               <a:graphicFrameLocks xmlns:a="http://schemas.openxmlformats.org/drawingml/2006/main" noChangeAspect="1"/>
             </wp:cNvGraphicFramePr>
@@ -3053,6 +2757,1986 @@
                   <pic:spPr>
                     <a:xfrm>
                       <a:off x="0" y="0"/>
+                      <a:ext cx="6570980" cy="4654550"/>
+                    </a:xfrm>
+                    <a:prstGeom prst="rect">
+                      <a:avLst/>
+                    </a:prstGeom>
+                  </pic:spPr>
+                </pic:pic>
+              </a:graphicData>
+            </a:graphic>
+          </wp:inline>
+        </w:drawing>
+      </w:r>
+    </w:p>
+    <w:p>
+      <w:pPr>
+        <w:pStyle w:val="Legenda"/>
+      </w:pPr>
+      <w:bookmarkStart w:id="9" w:name="_Toc503912651"/>
+      <w:r>
+        <w:t xml:space="preserve">Figura </w:t>
+      </w:r>
+      <w:r>
+        <w:rPr>
+          <w:noProof/>
+        </w:rPr>
+        <w:fldChar w:fldCharType="begin"/>
+      </w:r>
+      <w:r>
+        <w:rPr>
+          <w:noProof/>
+        </w:rPr>
+        <w:instrText xml:space="preserve"> SEQ Figura \* ARABIC </w:instrText>
+      </w:r>
+      <w:r>
+        <w:rPr>
+          <w:noProof/>
+        </w:rPr>
+        <w:fldChar w:fldCharType="separate"/>
+      </w:r>
+      <w:r>
+        <w:rPr>
+          <w:noProof/>
+        </w:rPr>
+        <w:t>4</w:t>
+      </w:r>
+      <w:r>
+        <w:rPr>
+          <w:noProof/>
+        </w:rPr>
+        <w:fldChar w:fldCharType="end"/>
+      </w:r>
+      <w:r>
+        <w:t xml:space="preserve"> - Diagrama de Casos de Uso</w:t>
+      </w:r>
+      <w:bookmarkEnd w:id="9"/>
+    </w:p>
+    <w:p>
+      <w:pPr>
+        <w:keepNext/>
+      </w:pPr>
+      <w:r>
+        <w:rPr>
+          <w:rFonts w:ascii="Calibri" w:eastAsia="Times New Roman" w:hAnsi="Calibri" w:cs="Times New Roman"/>
+          <w:noProof/>
+          <w:color w:val="444444"/>
+          <w:sz w:val="23"/>
+          <w:szCs w:val="23"/>
+          <w:lang w:eastAsia="pt-PT"/>
+        </w:rPr>
+        <w:br w:type="page"/>
+      </w:r>
+    </w:p>
+    <w:p>
+      <w:pPr>
+        <w:rPr>
+          <w:lang w:eastAsia="pt-PT"/>
+        </w:rPr>
+      </w:pPr>
+    </w:p>
+    <w:p>
+      <w:pPr>
+        <w:pStyle w:val="Ttulo"/>
+        <w:rPr>
+          <w:rFonts w:eastAsia="Times New Roman"/>
+          <w:lang w:eastAsia="pt-PT"/>
+        </w:rPr>
+      </w:pPr>
+      <w:bookmarkStart w:id="10" w:name="_Toc530318999"/>
+      <w:r>
+        <w:rPr>
+          <w:rFonts w:eastAsia="Times New Roman"/>
+          <w:lang w:eastAsia="pt-PT"/>
+        </w:rPr>
+        <w:t xml:space="preserve">Descrição dos </w:t>
+      </w:r>
+      <w:r>
+        <w:rPr>
+          <w:rFonts w:eastAsia="Times New Roman"/>
+          <w:lang w:eastAsia="pt-PT"/>
+        </w:rPr>
+        <w:t>Casos de Uso</w:t>
+      </w:r>
+      <w:bookmarkEnd w:id="10"/>
+    </w:p>
+    <w:p>
+      <w:pPr>
+        <w:rPr>
+          <w:rFonts w:ascii="Calibri" w:eastAsia="Times New Roman" w:hAnsi="Calibri" w:cs="Times New Roman"/>
+          <w:noProof/>
+          <w:color w:val="444444"/>
+          <w:sz w:val="23"/>
+          <w:szCs w:val="23"/>
+          <w:lang w:eastAsia="pt-PT"/>
+        </w:rPr>
+      </w:pPr>
+    </w:p>
+    <w:p>
+      <w:pPr>
+        <w:tabs>
+          <w:tab w:val="left" w:pos="4680"/>
+        </w:tabs>
+        <w:rPr>
+          <w:noProof/>
+        </w:rPr>
+      </w:pPr>
+      <w:r>
+        <w:rPr>
+          <w:noProof/>
+        </w:rPr>
+        <w:drawing>
+          <wp:inline distT="0" distB="0" distL="0" distR="0" wp14:anchorId="10523966" wp14:editId="3EE9B802">
+            <wp:extent cx="5191125" cy="4162425"/>
+            <wp:effectExtent l="0" t="0" r="9525" b="9525"/>
+            <wp:docPr id="2" name="Imagem 2"/>
+            <wp:cNvGraphicFramePr>
+              <a:graphicFrameLocks xmlns:a="http://schemas.openxmlformats.org/drawingml/2006/main" noChangeAspect="1"/>
+            </wp:cNvGraphicFramePr>
+            <a:graphic xmlns:a="http://schemas.openxmlformats.org/drawingml/2006/main">
+              <a:graphicData uri="http://schemas.openxmlformats.org/drawingml/2006/picture">
+                <pic:pic xmlns:pic="http://schemas.openxmlformats.org/drawingml/2006/picture">
+                  <pic:nvPicPr>
+                    <pic:cNvPr id="1" name=""/>
+                    <pic:cNvPicPr/>
+                  </pic:nvPicPr>
+                  <pic:blipFill>
+                    <a:blip r:embed="rId12"/>
+                    <a:stretch>
+                      <a:fillRect/>
+                    </a:stretch>
+                  </pic:blipFill>
+                  <pic:spPr>
+                    <a:xfrm>
+                      <a:off x="0" y="0"/>
+                      <a:ext cx="5191125" cy="4162425"/>
+                    </a:xfrm>
+                    <a:prstGeom prst="rect">
+                      <a:avLst/>
+                    </a:prstGeom>
+                  </pic:spPr>
+                </pic:pic>
+              </a:graphicData>
+            </a:graphic>
+          </wp:inline>
+        </w:drawing>
+      </w:r>
+    </w:p>
+    <w:p>
+      <w:pPr>
+        <w:rPr>
+          <w:noProof/>
+        </w:rPr>
+      </w:pPr>
+    </w:p>
+    <w:p>
+      <w:pPr>
+        <w:tabs>
+          <w:tab w:val="left" w:pos="7185"/>
+        </w:tabs>
+        <w:rPr>
+          <w:rFonts w:ascii="Calibri" w:eastAsia="Times New Roman" w:hAnsi="Calibri" w:cs="Times New Roman"/>
+          <w:sz w:val="23"/>
+          <w:szCs w:val="23"/>
+          <w:lang w:eastAsia="pt-PT"/>
+        </w:rPr>
+      </w:pPr>
+      <w:r>
+        <w:rPr>
+          <w:rFonts w:ascii="Calibri" w:eastAsia="Times New Roman" w:hAnsi="Calibri" w:cs="Times New Roman"/>
+          <w:sz w:val="23"/>
+          <w:szCs w:val="23"/>
+          <w:lang w:eastAsia="pt-PT"/>
+        </w:rPr>
+        <w:tab/>
+      </w:r>
+    </w:p>
+    <w:p>
+      <w:pPr>
+        <w:tabs>
+          <w:tab w:val="left" w:pos="7185"/>
+        </w:tabs>
+        <w:rPr>
+          <w:rFonts w:ascii="Calibri" w:eastAsia="Times New Roman" w:hAnsi="Calibri" w:cs="Times New Roman"/>
+          <w:sz w:val="23"/>
+          <w:szCs w:val="23"/>
+          <w:lang w:eastAsia="pt-PT"/>
+        </w:rPr>
+      </w:pPr>
+    </w:p>
+    <w:p>
+      <w:pPr>
+        <w:tabs>
+          <w:tab w:val="left" w:pos="7185"/>
+        </w:tabs>
+        <w:rPr>
+          <w:rFonts w:ascii="Calibri" w:eastAsia="Times New Roman" w:hAnsi="Calibri" w:cs="Times New Roman"/>
+          <w:sz w:val="23"/>
+          <w:szCs w:val="23"/>
+          <w:lang w:eastAsia="pt-PT"/>
+        </w:rPr>
+      </w:pPr>
+    </w:p>
+    <w:p>
+      <w:pPr>
+        <w:tabs>
+          <w:tab w:val="left" w:pos="7185"/>
+        </w:tabs>
+        <w:rPr>
+          <w:rFonts w:ascii="Calibri" w:eastAsia="Times New Roman" w:hAnsi="Calibri" w:cs="Times New Roman"/>
+          <w:sz w:val="23"/>
+          <w:szCs w:val="23"/>
+          <w:lang w:eastAsia="pt-PT"/>
+        </w:rPr>
+      </w:pPr>
+    </w:p>
+    <w:p>
+      <w:pPr>
+        <w:tabs>
+          <w:tab w:val="left" w:pos="7185"/>
+        </w:tabs>
+        <w:rPr>
+          <w:rFonts w:ascii="Calibri" w:eastAsia="Times New Roman" w:hAnsi="Calibri" w:cs="Times New Roman"/>
+          <w:sz w:val="23"/>
+          <w:szCs w:val="23"/>
+          <w:lang w:eastAsia="pt-PT"/>
+        </w:rPr>
+      </w:pPr>
+    </w:p>
+    <w:p>
+      <w:pPr>
+        <w:tabs>
+          <w:tab w:val="left" w:pos="7185"/>
+        </w:tabs>
+        <w:rPr>
+          <w:rFonts w:ascii="Calibri" w:eastAsia="Times New Roman" w:hAnsi="Calibri" w:cs="Times New Roman"/>
+          <w:sz w:val="23"/>
+          <w:szCs w:val="23"/>
+          <w:lang w:eastAsia="pt-PT"/>
+        </w:rPr>
+      </w:pPr>
+    </w:p>
+    <w:p>
+      <w:pPr>
+        <w:tabs>
+          <w:tab w:val="left" w:pos="7185"/>
+        </w:tabs>
+        <w:rPr>
+          <w:rFonts w:ascii="Calibri" w:eastAsia="Times New Roman" w:hAnsi="Calibri" w:cs="Times New Roman"/>
+          <w:sz w:val="23"/>
+          <w:szCs w:val="23"/>
+          <w:lang w:eastAsia="pt-PT"/>
+        </w:rPr>
+      </w:pPr>
+    </w:p>
+    <w:p>
+      <w:pPr>
+        <w:tabs>
+          <w:tab w:val="left" w:pos="7185"/>
+        </w:tabs>
+        <w:rPr>
+          <w:rFonts w:ascii="Calibri" w:eastAsia="Times New Roman" w:hAnsi="Calibri" w:cs="Times New Roman"/>
+          <w:sz w:val="23"/>
+          <w:szCs w:val="23"/>
+          <w:lang w:eastAsia="pt-PT"/>
+        </w:rPr>
+      </w:pPr>
+    </w:p>
+    <w:p>
+      <w:pPr>
+        <w:tabs>
+          <w:tab w:val="left" w:pos="7185"/>
+        </w:tabs>
+        <w:rPr>
+          <w:rFonts w:ascii="Calibri" w:eastAsia="Times New Roman" w:hAnsi="Calibri" w:cs="Times New Roman"/>
+          <w:sz w:val="23"/>
+          <w:szCs w:val="23"/>
+          <w:lang w:eastAsia="pt-PT"/>
+        </w:rPr>
+      </w:pPr>
+    </w:p>
+    <w:p>
+      <w:pPr>
+        <w:tabs>
+          <w:tab w:val="left" w:pos="7185"/>
+        </w:tabs>
+        <w:rPr>
+          <w:rFonts w:ascii="Calibri" w:eastAsia="Times New Roman" w:hAnsi="Calibri" w:cs="Times New Roman"/>
+          <w:sz w:val="23"/>
+          <w:szCs w:val="23"/>
+          <w:lang w:eastAsia="pt-PT"/>
+        </w:rPr>
+      </w:pPr>
+    </w:p>
+    <w:p>
+      <w:pPr>
+        <w:spacing w:after="0" w:line="240" w:lineRule="auto"/>
+        <w:rPr>
+          <w:rFonts w:ascii="Calibri" w:eastAsia="Times New Roman" w:hAnsi="Calibri" w:cs="Times New Roman"/>
+          <w:noProof/>
+          <w:color w:val="444444"/>
+          <w:sz w:val="23"/>
+          <w:szCs w:val="23"/>
+          <w:lang w:eastAsia="pt-PT"/>
+        </w:rPr>
+      </w:pPr>
+      <w:r>
+        <w:rPr>
+          <w:noProof/>
+        </w:rPr>
+        <w:drawing>
+          <wp:inline distT="0" distB="0" distL="0" distR="0" wp14:anchorId="471059FD" wp14:editId="5E2BCD21">
+            <wp:extent cx="5172075" cy="4019550"/>
+            <wp:effectExtent l="0" t="0" r="9525" b="0"/>
+            <wp:docPr id="3" name="Imagem 3"/>
+            <wp:cNvGraphicFramePr>
+              <a:graphicFrameLocks xmlns:a="http://schemas.openxmlformats.org/drawingml/2006/main" noChangeAspect="1"/>
+            </wp:cNvGraphicFramePr>
+            <a:graphic xmlns:a="http://schemas.openxmlformats.org/drawingml/2006/main">
+              <a:graphicData uri="http://schemas.openxmlformats.org/drawingml/2006/picture">
+                <pic:pic xmlns:pic="http://schemas.openxmlformats.org/drawingml/2006/picture">
+                  <pic:nvPicPr>
+                    <pic:cNvPr id="1" name=""/>
+                    <pic:cNvPicPr/>
+                  </pic:nvPicPr>
+                  <pic:blipFill>
+                    <a:blip r:embed="rId13"/>
+                    <a:stretch>
+                      <a:fillRect/>
+                    </a:stretch>
+                  </pic:blipFill>
+                  <pic:spPr>
+                    <a:xfrm>
+                      <a:off x="0" y="0"/>
+                      <a:ext cx="5172075" cy="4019550"/>
+                    </a:xfrm>
+                    <a:prstGeom prst="rect">
+                      <a:avLst/>
+                    </a:prstGeom>
+                  </pic:spPr>
+                </pic:pic>
+              </a:graphicData>
+            </a:graphic>
+          </wp:inline>
+        </w:drawing>
+      </w:r>
+    </w:p>
+    <w:p>
+      <w:pPr>
+        <w:spacing w:after="0" w:line="240" w:lineRule="auto"/>
+        <w:rPr>
+          <w:rFonts w:ascii="Calibri" w:eastAsia="Times New Roman" w:hAnsi="Calibri" w:cs="Times New Roman"/>
+          <w:noProof/>
+          <w:color w:val="444444"/>
+          <w:sz w:val="23"/>
+          <w:szCs w:val="23"/>
+          <w:lang w:eastAsia="pt-PT"/>
+        </w:rPr>
+      </w:pPr>
+    </w:p>
+    <w:p>
+      <w:pPr>
+        <w:spacing w:after="0" w:line="240" w:lineRule="auto"/>
+        <w:rPr>
+          <w:rFonts w:ascii="Calibri" w:eastAsia="Times New Roman" w:hAnsi="Calibri" w:cs="Times New Roman"/>
+          <w:noProof/>
+          <w:color w:val="444444"/>
+          <w:sz w:val="23"/>
+          <w:szCs w:val="23"/>
+          <w:lang w:eastAsia="pt-PT"/>
+        </w:rPr>
+      </w:pPr>
+      <w:r>
+        <w:rPr>
+          <w:noProof/>
+        </w:rPr>
+        <w:drawing>
+          <wp:inline distT="0" distB="0" distL="0" distR="0" wp14:anchorId="4CA6CE16" wp14:editId="11EFC813">
+            <wp:extent cx="5191125" cy="4038600"/>
+            <wp:effectExtent l="0" t="0" r="9525" b="0"/>
+            <wp:docPr id="5" name="Imagem 5"/>
+            <wp:cNvGraphicFramePr>
+              <a:graphicFrameLocks xmlns:a="http://schemas.openxmlformats.org/drawingml/2006/main" noChangeAspect="1"/>
+            </wp:cNvGraphicFramePr>
+            <a:graphic xmlns:a="http://schemas.openxmlformats.org/drawingml/2006/main">
+              <a:graphicData uri="http://schemas.openxmlformats.org/drawingml/2006/picture">
+                <pic:pic xmlns:pic="http://schemas.openxmlformats.org/drawingml/2006/picture">
+                  <pic:nvPicPr>
+                    <pic:cNvPr id="1" name=""/>
+                    <pic:cNvPicPr/>
+                  </pic:nvPicPr>
+                  <pic:blipFill>
+                    <a:blip r:embed="rId14"/>
+                    <a:stretch>
+                      <a:fillRect/>
+                    </a:stretch>
+                  </pic:blipFill>
+                  <pic:spPr>
+                    <a:xfrm>
+                      <a:off x="0" y="0"/>
+                      <a:ext cx="5191125" cy="4038600"/>
+                    </a:xfrm>
+                    <a:prstGeom prst="rect">
+                      <a:avLst/>
+                    </a:prstGeom>
+                  </pic:spPr>
+                </pic:pic>
+              </a:graphicData>
+            </a:graphic>
+          </wp:inline>
+        </w:drawing>
+      </w:r>
+    </w:p>
+    <w:p>
+      <w:pPr>
+        <w:spacing w:after="0" w:line="240" w:lineRule="auto"/>
+        <w:rPr>
+          <w:rFonts w:ascii="Calibri" w:eastAsia="Times New Roman" w:hAnsi="Calibri" w:cs="Times New Roman"/>
+          <w:noProof/>
+          <w:color w:val="444444"/>
+          <w:sz w:val="23"/>
+          <w:szCs w:val="23"/>
+          <w:lang w:eastAsia="pt-PT"/>
+        </w:rPr>
+      </w:pPr>
+    </w:p>
+    <w:p>
+      <w:pPr>
+        <w:spacing w:after="0" w:line="240" w:lineRule="auto"/>
+        <w:rPr>
+          <w:rFonts w:ascii="Calibri" w:eastAsia="Times New Roman" w:hAnsi="Calibri" w:cs="Times New Roman"/>
+          <w:noProof/>
+          <w:color w:val="444444"/>
+          <w:sz w:val="23"/>
+          <w:szCs w:val="23"/>
+          <w:lang w:eastAsia="pt-PT"/>
+        </w:rPr>
+      </w:pPr>
+    </w:p>
+    <w:p>
+      <w:pPr>
+        <w:spacing w:after="0" w:line="240" w:lineRule="auto"/>
+        <w:rPr>
+          <w:rFonts w:ascii="Calibri" w:eastAsia="Times New Roman" w:hAnsi="Calibri" w:cs="Times New Roman"/>
+          <w:noProof/>
+          <w:color w:val="444444"/>
+          <w:sz w:val="23"/>
+          <w:szCs w:val="23"/>
+          <w:lang w:eastAsia="pt-PT"/>
+        </w:rPr>
+      </w:pPr>
+      <w:r>
+        <w:rPr>
+          <w:noProof/>
+        </w:rPr>
+        <w:drawing>
+          <wp:inline distT="0" distB="0" distL="0" distR="0" wp14:anchorId="0ACDFA07" wp14:editId="6027617C">
+            <wp:extent cx="5657850" cy="4048125"/>
+            <wp:effectExtent l="0" t="0" r="0" b="9525"/>
+            <wp:docPr id="7" name="Imagem 7"/>
+            <wp:cNvGraphicFramePr>
+              <a:graphicFrameLocks xmlns:a="http://schemas.openxmlformats.org/drawingml/2006/main" noChangeAspect="1"/>
+            </wp:cNvGraphicFramePr>
+            <a:graphic xmlns:a="http://schemas.openxmlformats.org/drawingml/2006/main">
+              <a:graphicData uri="http://schemas.openxmlformats.org/drawingml/2006/picture">
+                <pic:pic xmlns:pic="http://schemas.openxmlformats.org/drawingml/2006/picture">
+                  <pic:nvPicPr>
+                    <pic:cNvPr id="1" name=""/>
+                    <pic:cNvPicPr/>
+                  </pic:nvPicPr>
+                  <pic:blipFill>
+                    <a:blip r:embed="rId15"/>
+                    <a:stretch>
+                      <a:fillRect/>
+                    </a:stretch>
+                  </pic:blipFill>
+                  <pic:spPr>
+                    <a:xfrm>
+                      <a:off x="0" y="0"/>
+                      <a:ext cx="5657850" cy="4048125"/>
+                    </a:xfrm>
+                    <a:prstGeom prst="rect">
+                      <a:avLst/>
+                    </a:prstGeom>
+                  </pic:spPr>
+                </pic:pic>
+              </a:graphicData>
+            </a:graphic>
+          </wp:inline>
+        </w:drawing>
+      </w:r>
+    </w:p>
+    <w:p>
+      <w:pPr>
+        <w:spacing w:after="0" w:line="240" w:lineRule="auto"/>
+        <w:rPr>
+          <w:rFonts w:ascii="Calibri" w:eastAsia="Times New Roman" w:hAnsi="Calibri" w:cs="Times New Roman"/>
+          <w:noProof/>
+          <w:color w:val="444444"/>
+          <w:sz w:val="23"/>
+          <w:szCs w:val="23"/>
+          <w:lang w:eastAsia="pt-PT"/>
+        </w:rPr>
+      </w:pPr>
+    </w:p>
+    <w:p>
+      <w:pPr>
+        <w:spacing w:after="0" w:line="240" w:lineRule="auto"/>
+        <w:rPr>
+          <w:rFonts w:ascii="Calibri" w:eastAsia="Times New Roman" w:hAnsi="Calibri" w:cs="Times New Roman"/>
+          <w:noProof/>
+          <w:color w:val="444444"/>
+          <w:sz w:val="23"/>
+          <w:szCs w:val="23"/>
+          <w:lang w:eastAsia="pt-PT"/>
+        </w:rPr>
+      </w:pPr>
+      <w:r>
+        <w:rPr>
+          <w:noProof/>
+        </w:rPr>
+        <w:drawing>
+          <wp:inline distT="0" distB="0" distL="0" distR="0" wp14:anchorId="46962415" wp14:editId="074F7894">
+            <wp:extent cx="5172075" cy="4038600"/>
+            <wp:effectExtent l="0" t="0" r="9525" b="0"/>
+            <wp:docPr id="8" name="Imagem 8"/>
+            <wp:cNvGraphicFramePr>
+              <a:graphicFrameLocks xmlns:a="http://schemas.openxmlformats.org/drawingml/2006/main" noChangeAspect="1"/>
+            </wp:cNvGraphicFramePr>
+            <a:graphic xmlns:a="http://schemas.openxmlformats.org/drawingml/2006/main">
+              <a:graphicData uri="http://schemas.openxmlformats.org/drawingml/2006/picture">
+                <pic:pic xmlns:pic="http://schemas.openxmlformats.org/drawingml/2006/picture">
+                  <pic:nvPicPr>
+                    <pic:cNvPr id="1" name=""/>
+                    <pic:cNvPicPr/>
+                  </pic:nvPicPr>
+                  <pic:blipFill>
+                    <a:blip r:embed="rId16"/>
+                    <a:stretch>
+                      <a:fillRect/>
+                    </a:stretch>
+                  </pic:blipFill>
+                  <pic:spPr>
+                    <a:xfrm>
+                      <a:off x="0" y="0"/>
+                      <a:ext cx="5172075" cy="4038600"/>
+                    </a:xfrm>
+                    <a:prstGeom prst="rect">
+                      <a:avLst/>
+                    </a:prstGeom>
+                  </pic:spPr>
+                </pic:pic>
+              </a:graphicData>
+            </a:graphic>
+          </wp:inline>
+        </w:drawing>
+      </w:r>
+    </w:p>
+    <w:p>
+      <w:pPr>
+        <w:spacing w:after="0" w:line="240" w:lineRule="auto"/>
+        <w:rPr>
+          <w:rFonts w:ascii="Calibri" w:eastAsia="Times New Roman" w:hAnsi="Calibri" w:cs="Times New Roman"/>
+          <w:noProof/>
+          <w:color w:val="444444"/>
+          <w:sz w:val="23"/>
+          <w:szCs w:val="23"/>
+          <w:lang w:eastAsia="pt-PT"/>
+        </w:rPr>
+      </w:pPr>
+    </w:p>
+    <w:p>
+      <w:pPr>
+        <w:spacing w:after="0" w:line="240" w:lineRule="auto"/>
+        <w:rPr>
+          <w:rFonts w:ascii="Calibri" w:eastAsia="Times New Roman" w:hAnsi="Calibri" w:cs="Times New Roman"/>
+          <w:noProof/>
+          <w:color w:val="444444"/>
+          <w:sz w:val="23"/>
+          <w:szCs w:val="23"/>
+          <w:lang w:eastAsia="pt-PT"/>
+        </w:rPr>
+      </w:pPr>
+    </w:p>
+    <w:p>
+      <w:pPr>
+        <w:spacing w:after="0" w:line="240" w:lineRule="auto"/>
+        <w:rPr>
+          <w:rFonts w:ascii="Calibri" w:eastAsia="Times New Roman" w:hAnsi="Calibri" w:cs="Times New Roman"/>
+          <w:noProof/>
+          <w:color w:val="444444"/>
+          <w:sz w:val="23"/>
+          <w:szCs w:val="23"/>
+          <w:lang w:eastAsia="pt-PT"/>
+        </w:rPr>
+      </w:pPr>
+    </w:p>
+    <w:p>
+      <w:pPr>
+        <w:spacing w:after="0" w:line="240" w:lineRule="auto"/>
+        <w:rPr>
+          <w:rFonts w:ascii="Calibri" w:eastAsia="Times New Roman" w:hAnsi="Calibri" w:cs="Times New Roman"/>
+          <w:noProof/>
+          <w:color w:val="444444"/>
+          <w:sz w:val="23"/>
+          <w:szCs w:val="23"/>
+          <w:lang w:eastAsia="pt-PT"/>
+        </w:rPr>
+      </w:pPr>
+      <w:r>
+        <w:rPr>
+          <w:noProof/>
+        </w:rPr>
+        <w:drawing>
+          <wp:inline distT="0" distB="0" distL="0" distR="0" wp14:anchorId="0D2E752F" wp14:editId="53D7EDCD">
+            <wp:extent cx="5162550" cy="4038600"/>
+            <wp:effectExtent l="0" t="0" r="0" b="0"/>
+            <wp:docPr id="12" name="Imagem 12"/>
+            <wp:cNvGraphicFramePr>
+              <a:graphicFrameLocks xmlns:a="http://schemas.openxmlformats.org/drawingml/2006/main" noChangeAspect="1"/>
+            </wp:cNvGraphicFramePr>
+            <a:graphic xmlns:a="http://schemas.openxmlformats.org/drawingml/2006/main">
+              <a:graphicData uri="http://schemas.openxmlformats.org/drawingml/2006/picture">
+                <pic:pic xmlns:pic="http://schemas.openxmlformats.org/drawingml/2006/picture">
+                  <pic:nvPicPr>
+                    <pic:cNvPr id="1" name=""/>
+                    <pic:cNvPicPr/>
+                  </pic:nvPicPr>
+                  <pic:blipFill>
+                    <a:blip r:embed="rId17"/>
+                    <a:stretch>
+                      <a:fillRect/>
+                    </a:stretch>
+                  </pic:blipFill>
+                  <pic:spPr>
+                    <a:xfrm>
+                      <a:off x="0" y="0"/>
+                      <a:ext cx="5162550" cy="4038600"/>
+                    </a:xfrm>
+                    <a:prstGeom prst="rect">
+                      <a:avLst/>
+                    </a:prstGeom>
+                  </pic:spPr>
+                </pic:pic>
+              </a:graphicData>
+            </a:graphic>
+          </wp:inline>
+        </w:drawing>
+      </w:r>
+    </w:p>
+    <w:p>
+      <w:pPr>
+        <w:spacing w:after="0" w:line="240" w:lineRule="auto"/>
+        <w:rPr>
+          <w:rFonts w:ascii="Calibri" w:eastAsia="Times New Roman" w:hAnsi="Calibri" w:cs="Times New Roman"/>
+          <w:noProof/>
+          <w:color w:val="444444"/>
+          <w:sz w:val="23"/>
+          <w:szCs w:val="23"/>
+          <w:lang w:eastAsia="pt-PT"/>
+        </w:rPr>
+      </w:pPr>
+    </w:p>
+    <w:p>
+      <w:pPr>
+        <w:spacing w:after="0" w:line="240" w:lineRule="auto"/>
+        <w:rPr>
+          <w:rFonts w:ascii="Calibri" w:eastAsia="Times New Roman" w:hAnsi="Calibri" w:cs="Times New Roman"/>
+          <w:noProof/>
+          <w:color w:val="444444"/>
+          <w:sz w:val="23"/>
+          <w:szCs w:val="23"/>
+          <w:lang w:eastAsia="pt-PT"/>
+        </w:rPr>
+      </w:pPr>
+      <w:r>
+        <w:rPr>
+          <w:noProof/>
+        </w:rPr>
+        <w:drawing>
+          <wp:inline distT="0" distB="0" distL="0" distR="0" wp14:anchorId="14C74D23" wp14:editId="6997FA92">
+            <wp:extent cx="5162550" cy="4029075"/>
+            <wp:effectExtent l="0" t="0" r="0" b="9525"/>
+            <wp:docPr id="13" name="Imagem 13"/>
+            <wp:cNvGraphicFramePr>
+              <a:graphicFrameLocks xmlns:a="http://schemas.openxmlformats.org/drawingml/2006/main" noChangeAspect="1"/>
+            </wp:cNvGraphicFramePr>
+            <a:graphic xmlns:a="http://schemas.openxmlformats.org/drawingml/2006/main">
+              <a:graphicData uri="http://schemas.openxmlformats.org/drawingml/2006/picture">
+                <pic:pic xmlns:pic="http://schemas.openxmlformats.org/drawingml/2006/picture">
+                  <pic:nvPicPr>
+                    <pic:cNvPr id="1" name=""/>
+                    <pic:cNvPicPr/>
+                  </pic:nvPicPr>
+                  <pic:blipFill>
+                    <a:blip r:embed="rId18"/>
+                    <a:stretch>
+                      <a:fillRect/>
+                    </a:stretch>
+                  </pic:blipFill>
+                  <pic:spPr>
+                    <a:xfrm>
+                      <a:off x="0" y="0"/>
+                      <a:ext cx="5162550" cy="4029075"/>
+                    </a:xfrm>
+                    <a:prstGeom prst="rect">
+                      <a:avLst/>
+                    </a:prstGeom>
+                  </pic:spPr>
+                </pic:pic>
+              </a:graphicData>
+            </a:graphic>
+          </wp:inline>
+        </w:drawing>
+      </w:r>
+    </w:p>
+    <w:p>
+      <w:pPr>
+        <w:spacing w:after="0" w:line="240" w:lineRule="auto"/>
+        <w:rPr>
+          <w:rFonts w:ascii="Calibri" w:eastAsia="Times New Roman" w:hAnsi="Calibri" w:cs="Times New Roman"/>
+          <w:noProof/>
+          <w:color w:val="444444"/>
+          <w:sz w:val="23"/>
+          <w:szCs w:val="23"/>
+          <w:lang w:eastAsia="pt-PT"/>
+        </w:rPr>
+      </w:pPr>
+    </w:p>
+    <w:p>
+      <w:pPr>
+        <w:spacing w:after="0" w:line="240" w:lineRule="auto"/>
+        <w:rPr>
+          <w:rFonts w:ascii="Calibri" w:eastAsia="Times New Roman" w:hAnsi="Calibri" w:cs="Times New Roman"/>
+          <w:noProof/>
+          <w:color w:val="444444"/>
+          <w:sz w:val="23"/>
+          <w:szCs w:val="23"/>
+          <w:lang w:eastAsia="pt-PT"/>
+        </w:rPr>
+      </w:pPr>
+    </w:p>
+    <w:p>
+      <w:pPr>
+        <w:spacing w:after="0" w:line="240" w:lineRule="auto"/>
+        <w:rPr>
+          <w:rFonts w:ascii="Calibri" w:eastAsia="Times New Roman" w:hAnsi="Calibri" w:cs="Times New Roman"/>
+          <w:noProof/>
+          <w:color w:val="444444"/>
+          <w:sz w:val="23"/>
+          <w:szCs w:val="23"/>
+          <w:lang w:eastAsia="pt-PT"/>
+        </w:rPr>
+      </w:pPr>
+    </w:p>
+    <w:p>
+      <w:pPr>
+        <w:spacing w:after="0" w:line="240" w:lineRule="auto"/>
+        <w:rPr>
+          <w:rFonts w:ascii="Calibri" w:eastAsia="Times New Roman" w:hAnsi="Calibri" w:cs="Times New Roman"/>
+          <w:noProof/>
+          <w:color w:val="444444"/>
+          <w:sz w:val="23"/>
+          <w:szCs w:val="23"/>
+          <w:lang w:eastAsia="pt-PT"/>
+        </w:rPr>
+      </w:pPr>
+      <w:r>
+        <w:rPr>
+          <w:noProof/>
+        </w:rPr>
+        <w:drawing>
+          <wp:inline distT="0" distB="0" distL="0" distR="0" wp14:anchorId="6E798441" wp14:editId="42706FA3">
+            <wp:extent cx="5181600" cy="4019550"/>
+            <wp:effectExtent l="0" t="0" r="0" b="0"/>
+            <wp:docPr id="15" name="Imagem 15"/>
+            <wp:cNvGraphicFramePr>
+              <a:graphicFrameLocks xmlns:a="http://schemas.openxmlformats.org/drawingml/2006/main" noChangeAspect="1"/>
+            </wp:cNvGraphicFramePr>
+            <a:graphic xmlns:a="http://schemas.openxmlformats.org/drawingml/2006/main">
+              <a:graphicData uri="http://schemas.openxmlformats.org/drawingml/2006/picture">
+                <pic:pic xmlns:pic="http://schemas.openxmlformats.org/drawingml/2006/picture">
+                  <pic:nvPicPr>
+                    <pic:cNvPr id="1" name=""/>
+                    <pic:cNvPicPr/>
+                  </pic:nvPicPr>
+                  <pic:blipFill>
+                    <a:blip r:embed="rId19"/>
+                    <a:stretch>
+                      <a:fillRect/>
+                    </a:stretch>
+                  </pic:blipFill>
+                  <pic:spPr>
+                    <a:xfrm>
+                      <a:off x="0" y="0"/>
+                      <a:ext cx="5181600" cy="4019550"/>
+                    </a:xfrm>
+                    <a:prstGeom prst="rect">
+                      <a:avLst/>
+                    </a:prstGeom>
+                  </pic:spPr>
+                </pic:pic>
+              </a:graphicData>
+            </a:graphic>
+          </wp:inline>
+        </w:drawing>
+      </w:r>
+    </w:p>
+    <w:p>
+      <w:pPr>
+        <w:spacing w:after="0" w:line="240" w:lineRule="auto"/>
+        <w:rPr>
+          <w:rFonts w:ascii="Calibri" w:eastAsia="Times New Roman" w:hAnsi="Calibri" w:cs="Times New Roman"/>
+          <w:noProof/>
+          <w:color w:val="444444"/>
+          <w:sz w:val="23"/>
+          <w:szCs w:val="23"/>
+          <w:lang w:eastAsia="pt-PT"/>
+        </w:rPr>
+      </w:pPr>
+    </w:p>
+    <w:p>
+      <w:pPr>
+        <w:spacing w:after="0" w:line="240" w:lineRule="auto"/>
+        <w:rPr>
+          <w:rFonts w:ascii="Calibri" w:eastAsia="Times New Roman" w:hAnsi="Calibri" w:cs="Times New Roman"/>
+          <w:noProof/>
+          <w:color w:val="444444"/>
+          <w:sz w:val="23"/>
+          <w:szCs w:val="23"/>
+          <w:lang w:eastAsia="pt-PT"/>
+        </w:rPr>
+      </w:pPr>
+      <w:r>
+        <w:rPr>
+          <w:noProof/>
+        </w:rPr>
+        <w:drawing>
+          <wp:inline distT="0" distB="0" distL="0" distR="0" wp14:anchorId="23D2242F" wp14:editId="774A3424">
+            <wp:extent cx="5191125" cy="4038600"/>
+            <wp:effectExtent l="0" t="0" r="9525" b="0"/>
+            <wp:docPr id="16" name="Imagem 16"/>
+            <wp:cNvGraphicFramePr>
+              <a:graphicFrameLocks xmlns:a="http://schemas.openxmlformats.org/drawingml/2006/main" noChangeAspect="1"/>
+            </wp:cNvGraphicFramePr>
+            <a:graphic xmlns:a="http://schemas.openxmlformats.org/drawingml/2006/main">
+              <a:graphicData uri="http://schemas.openxmlformats.org/drawingml/2006/picture">
+                <pic:pic xmlns:pic="http://schemas.openxmlformats.org/drawingml/2006/picture">
+                  <pic:nvPicPr>
+                    <pic:cNvPr id="1" name=""/>
+                    <pic:cNvPicPr/>
+                  </pic:nvPicPr>
+                  <pic:blipFill>
+                    <a:blip r:embed="rId20"/>
+                    <a:stretch>
+                      <a:fillRect/>
+                    </a:stretch>
+                  </pic:blipFill>
+                  <pic:spPr>
+                    <a:xfrm>
+                      <a:off x="0" y="0"/>
+                      <a:ext cx="5191125" cy="4038600"/>
+                    </a:xfrm>
+                    <a:prstGeom prst="rect">
+                      <a:avLst/>
+                    </a:prstGeom>
+                  </pic:spPr>
+                </pic:pic>
+              </a:graphicData>
+            </a:graphic>
+          </wp:inline>
+        </w:drawing>
+      </w:r>
+    </w:p>
+    <w:p>
+      <w:pPr>
+        <w:spacing w:after="0" w:line="240" w:lineRule="auto"/>
+        <w:rPr>
+          <w:rFonts w:ascii="Calibri" w:eastAsia="Times New Roman" w:hAnsi="Calibri" w:cs="Times New Roman"/>
+          <w:noProof/>
+          <w:color w:val="444444"/>
+          <w:sz w:val="23"/>
+          <w:szCs w:val="23"/>
+          <w:lang w:eastAsia="pt-PT"/>
+        </w:rPr>
+      </w:pPr>
+    </w:p>
+    <w:p>
+      <w:pPr>
+        <w:spacing w:after="0" w:line="240" w:lineRule="auto"/>
+        <w:rPr>
+          <w:rFonts w:ascii="Calibri" w:eastAsia="Times New Roman" w:hAnsi="Calibri" w:cs="Times New Roman"/>
+          <w:noProof/>
+          <w:color w:val="444444"/>
+          <w:sz w:val="23"/>
+          <w:szCs w:val="23"/>
+          <w:lang w:eastAsia="pt-PT"/>
+        </w:rPr>
+      </w:pPr>
+    </w:p>
+    <w:p>
+      <w:pPr>
+        <w:spacing w:after="0" w:line="240" w:lineRule="auto"/>
+        <w:rPr>
+          <w:rFonts w:ascii="Calibri" w:eastAsia="Times New Roman" w:hAnsi="Calibri" w:cs="Times New Roman"/>
+          <w:noProof/>
+          <w:color w:val="444444"/>
+          <w:sz w:val="23"/>
+          <w:szCs w:val="23"/>
+          <w:lang w:eastAsia="pt-PT"/>
+        </w:rPr>
+      </w:pPr>
+    </w:p>
+    <w:p>
+      <w:pPr>
+        <w:spacing w:after="0" w:line="240" w:lineRule="auto"/>
+        <w:rPr>
+          <w:rFonts w:ascii="Calibri" w:eastAsia="Times New Roman" w:hAnsi="Calibri" w:cs="Times New Roman"/>
+          <w:noProof/>
+          <w:color w:val="444444"/>
+          <w:sz w:val="23"/>
+          <w:szCs w:val="23"/>
+          <w:lang w:eastAsia="pt-PT"/>
+        </w:rPr>
+      </w:pPr>
+      <w:r>
+        <w:rPr>
+          <w:noProof/>
+        </w:rPr>
+        <w:drawing>
+          <wp:inline distT="0" distB="0" distL="0" distR="0" wp14:anchorId="71F1B6EC" wp14:editId="6D478C09">
+            <wp:extent cx="5172075" cy="4010025"/>
+            <wp:effectExtent l="0" t="0" r="9525" b="9525"/>
+            <wp:docPr id="17" name="Imagem 17"/>
+            <wp:cNvGraphicFramePr>
+              <a:graphicFrameLocks xmlns:a="http://schemas.openxmlformats.org/drawingml/2006/main" noChangeAspect="1"/>
+            </wp:cNvGraphicFramePr>
+            <a:graphic xmlns:a="http://schemas.openxmlformats.org/drawingml/2006/main">
+              <a:graphicData uri="http://schemas.openxmlformats.org/drawingml/2006/picture">
+                <pic:pic xmlns:pic="http://schemas.openxmlformats.org/drawingml/2006/picture">
+                  <pic:nvPicPr>
+                    <pic:cNvPr id="1" name=""/>
+                    <pic:cNvPicPr/>
+                  </pic:nvPicPr>
+                  <pic:blipFill>
+                    <a:blip r:embed="rId21"/>
+                    <a:stretch>
+                      <a:fillRect/>
+                    </a:stretch>
+                  </pic:blipFill>
+                  <pic:spPr>
+                    <a:xfrm>
+                      <a:off x="0" y="0"/>
+                      <a:ext cx="5172075" cy="4010025"/>
+                    </a:xfrm>
+                    <a:prstGeom prst="rect">
+                      <a:avLst/>
+                    </a:prstGeom>
+                  </pic:spPr>
+                </pic:pic>
+              </a:graphicData>
+            </a:graphic>
+          </wp:inline>
+        </w:drawing>
+      </w:r>
+    </w:p>
+    <w:p>
+      <w:pPr>
+        <w:spacing w:after="0" w:line="240" w:lineRule="auto"/>
+        <w:rPr>
+          <w:rFonts w:ascii="Calibri" w:eastAsia="Times New Roman" w:hAnsi="Calibri" w:cs="Times New Roman"/>
+          <w:noProof/>
+          <w:color w:val="444444"/>
+          <w:sz w:val="23"/>
+          <w:szCs w:val="23"/>
+          <w:lang w:eastAsia="pt-PT"/>
+        </w:rPr>
+      </w:pPr>
+    </w:p>
+    <w:p>
+      <w:pPr>
+        <w:spacing w:after="0" w:line="240" w:lineRule="auto"/>
+        <w:rPr>
+          <w:rFonts w:ascii="Calibri" w:eastAsia="Times New Roman" w:hAnsi="Calibri" w:cs="Times New Roman"/>
+          <w:noProof/>
+          <w:color w:val="444444"/>
+          <w:sz w:val="23"/>
+          <w:szCs w:val="23"/>
+          <w:lang w:eastAsia="pt-PT"/>
+        </w:rPr>
+      </w:pPr>
+      <w:r>
+        <w:rPr>
+          <w:noProof/>
+        </w:rPr>
+        <w:drawing>
+          <wp:inline distT="0" distB="0" distL="0" distR="0" wp14:anchorId="644016A9" wp14:editId="6474E493">
+            <wp:extent cx="5181600" cy="4048125"/>
+            <wp:effectExtent l="0" t="0" r="0" b="9525"/>
+            <wp:docPr id="18" name="Imagem 18"/>
+            <wp:cNvGraphicFramePr>
+              <a:graphicFrameLocks xmlns:a="http://schemas.openxmlformats.org/drawingml/2006/main" noChangeAspect="1"/>
+            </wp:cNvGraphicFramePr>
+            <a:graphic xmlns:a="http://schemas.openxmlformats.org/drawingml/2006/main">
+              <a:graphicData uri="http://schemas.openxmlformats.org/drawingml/2006/picture">
+                <pic:pic xmlns:pic="http://schemas.openxmlformats.org/drawingml/2006/picture">
+                  <pic:nvPicPr>
+                    <pic:cNvPr id="1" name=""/>
+                    <pic:cNvPicPr/>
+                  </pic:nvPicPr>
+                  <pic:blipFill>
+                    <a:blip r:embed="rId22"/>
+                    <a:stretch>
+                      <a:fillRect/>
+                    </a:stretch>
+                  </pic:blipFill>
+                  <pic:spPr>
+                    <a:xfrm>
+                      <a:off x="0" y="0"/>
+                      <a:ext cx="5181600" cy="4048125"/>
+                    </a:xfrm>
+                    <a:prstGeom prst="rect">
+                      <a:avLst/>
+                    </a:prstGeom>
+                  </pic:spPr>
+                </pic:pic>
+              </a:graphicData>
+            </a:graphic>
+          </wp:inline>
+        </w:drawing>
+      </w:r>
+    </w:p>
+    <w:p>
+      <w:pPr>
+        <w:spacing w:after="0" w:line="240" w:lineRule="auto"/>
+        <w:rPr>
+          <w:rFonts w:ascii="Calibri" w:eastAsia="Times New Roman" w:hAnsi="Calibri" w:cs="Times New Roman"/>
+          <w:noProof/>
+          <w:color w:val="444444"/>
+          <w:sz w:val="23"/>
+          <w:szCs w:val="23"/>
+          <w:lang w:eastAsia="pt-PT"/>
+        </w:rPr>
+      </w:pPr>
+    </w:p>
+    <w:p>
+      <w:pPr>
+        <w:spacing w:after="0" w:line="240" w:lineRule="auto"/>
+        <w:rPr>
+          <w:rFonts w:ascii="Calibri" w:eastAsia="Times New Roman" w:hAnsi="Calibri" w:cs="Times New Roman"/>
+          <w:noProof/>
+          <w:color w:val="444444"/>
+          <w:sz w:val="23"/>
+          <w:szCs w:val="23"/>
+          <w:lang w:eastAsia="pt-PT"/>
+        </w:rPr>
+      </w:pPr>
+    </w:p>
+    <w:p>
+      <w:pPr>
+        <w:spacing w:after="0" w:line="240" w:lineRule="auto"/>
+        <w:rPr>
+          <w:rFonts w:ascii="Calibri" w:eastAsia="Times New Roman" w:hAnsi="Calibri" w:cs="Times New Roman"/>
+          <w:noProof/>
+          <w:color w:val="444444"/>
+          <w:sz w:val="23"/>
+          <w:szCs w:val="23"/>
+          <w:lang w:eastAsia="pt-PT"/>
+        </w:rPr>
+      </w:pPr>
+    </w:p>
+    <w:p>
+      <w:pPr>
+        <w:spacing w:after="0" w:line="240" w:lineRule="auto"/>
+        <w:rPr>
+          <w:rFonts w:ascii="Calibri" w:eastAsia="Times New Roman" w:hAnsi="Calibri" w:cs="Times New Roman"/>
+          <w:noProof/>
+          <w:color w:val="444444"/>
+          <w:sz w:val="23"/>
+          <w:szCs w:val="23"/>
+          <w:lang w:eastAsia="pt-PT"/>
+        </w:rPr>
+      </w:pPr>
+      <w:r>
+        <w:rPr>
+          <w:noProof/>
+        </w:rPr>
+        <w:drawing>
+          <wp:inline distT="0" distB="0" distL="0" distR="0" wp14:anchorId="30FD0ECE" wp14:editId="32FA4724">
+            <wp:extent cx="5172075" cy="4038600"/>
+            <wp:effectExtent l="0" t="0" r="9525" b="0"/>
+            <wp:docPr id="19" name="Imagem 19"/>
+            <wp:cNvGraphicFramePr>
+              <a:graphicFrameLocks xmlns:a="http://schemas.openxmlformats.org/drawingml/2006/main" noChangeAspect="1"/>
+            </wp:cNvGraphicFramePr>
+            <a:graphic xmlns:a="http://schemas.openxmlformats.org/drawingml/2006/main">
+              <a:graphicData uri="http://schemas.openxmlformats.org/drawingml/2006/picture">
+                <pic:pic xmlns:pic="http://schemas.openxmlformats.org/drawingml/2006/picture">
+                  <pic:nvPicPr>
+                    <pic:cNvPr id="1" name=""/>
+                    <pic:cNvPicPr/>
+                  </pic:nvPicPr>
+                  <pic:blipFill>
+                    <a:blip r:embed="rId23"/>
+                    <a:stretch>
+                      <a:fillRect/>
+                    </a:stretch>
+                  </pic:blipFill>
+                  <pic:spPr>
+                    <a:xfrm>
+                      <a:off x="0" y="0"/>
+                      <a:ext cx="5172075" cy="4038600"/>
+                    </a:xfrm>
+                    <a:prstGeom prst="rect">
+                      <a:avLst/>
+                    </a:prstGeom>
+                  </pic:spPr>
+                </pic:pic>
+              </a:graphicData>
+            </a:graphic>
+          </wp:inline>
+        </w:drawing>
+      </w:r>
+    </w:p>
+    <w:p>
+      <w:pPr>
+        <w:spacing w:after="0" w:line="240" w:lineRule="auto"/>
+        <w:rPr>
+          <w:rFonts w:ascii="Calibri" w:eastAsia="Times New Roman" w:hAnsi="Calibri" w:cs="Times New Roman"/>
+          <w:noProof/>
+          <w:color w:val="444444"/>
+          <w:sz w:val="23"/>
+          <w:szCs w:val="23"/>
+          <w:lang w:eastAsia="pt-PT"/>
+        </w:rPr>
+      </w:pPr>
+    </w:p>
+    <w:p>
+      <w:pPr>
+        <w:spacing w:after="0" w:line="240" w:lineRule="auto"/>
+        <w:rPr>
+          <w:rFonts w:ascii="Calibri" w:eastAsia="Times New Roman" w:hAnsi="Calibri" w:cs="Times New Roman"/>
+          <w:noProof/>
+          <w:color w:val="444444"/>
+          <w:sz w:val="23"/>
+          <w:szCs w:val="23"/>
+          <w:lang w:eastAsia="pt-PT"/>
+        </w:rPr>
+      </w:pPr>
+      <w:r>
+        <w:rPr>
+          <w:noProof/>
+        </w:rPr>
+        <w:drawing>
+          <wp:inline distT="0" distB="0" distL="0" distR="0" wp14:anchorId="26AD7B4A" wp14:editId="4242B549">
+            <wp:extent cx="5172075" cy="4171950"/>
+            <wp:effectExtent l="0" t="0" r="9525" b="0"/>
+            <wp:docPr id="20" name="Imagem 20"/>
+            <wp:cNvGraphicFramePr>
+              <a:graphicFrameLocks xmlns:a="http://schemas.openxmlformats.org/drawingml/2006/main" noChangeAspect="1"/>
+            </wp:cNvGraphicFramePr>
+            <a:graphic xmlns:a="http://schemas.openxmlformats.org/drawingml/2006/main">
+              <a:graphicData uri="http://schemas.openxmlformats.org/drawingml/2006/picture">
+                <pic:pic xmlns:pic="http://schemas.openxmlformats.org/drawingml/2006/picture">
+                  <pic:nvPicPr>
+                    <pic:cNvPr id="1" name=""/>
+                    <pic:cNvPicPr/>
+                  </pic:nvPicPr>
+                  <pic:blipFill>
+                    <a:blip r:embed="rId24"/>
+                    <a:stretch>
+                      <a:fillRect/>
+                    </a:stretch>
+                  </pic:blipFill>
+                  <pic:spPr>
+                    <a:xfrm>
+                      <a:off x="0" y="0"/>
+                      <a:ext cx="5172075" cy="4171950"/>
+                    </a:xfrm>
+                    <a:prstGeom prst="rect">
+                      <a:avLst/>
+                    </a:prstGeom>
+                  </pic:spPr>
+                </pic:pic>
+              </a:graphicData>
+            </a:graphic>
+          </wp:inline>
+        </w:drawing>
+      </w:r>
+    </w:p>
+    <w:p>
+      <w:pPr>
+        <w:spacing w:after="0" w:line="240" w:lineRule="auto"/>
+        <w:rPr>
+          <w:rFonts w:ascii="Calibri" w:eastAsia="Times New Roman" w:hAnsi="Calibri" w:cs="Times New Roman"/>
+          <w:noProof/>
+          <w:color w:val="444444"/>
+          <w:sz w:val="23"/>
+          <w:szCs w:val="23"/>
+          <w:lang w:eastAsia="pt-PT"/>
+        </w:rPr>
+      </w:pPr>
+    </w:p>
+    <w:p>
+      <w:pPr>
+        <w:spacing w:after="0" w:line="240" w:lineRule="auto"/>
+        <w:rPr>
+          <w:rFonts w:ascii="Calibri" w:eastAsia="Times New Roman" w:hAnsi="Calibri" w:cs="Times New Roman"/>
+          <w:noProof/>
+          <w:color w:val="444444"/>
+          <w:sz w:val="23"/>
+          <w:szCs w:val="23"/>
+          <w:lang w:eastAsia="pt-PT"/>
+        </w:rPr>
+      </w:pPr>
+    </w:p>
+    <w:p>
+      <w:pPr>
+        <w:spacing w:after="0" w:line="240" w:lineRule="auto"/>
+        <w:rPr>
+          <w:rFonts w:ascii="Calibri" w:eastAsia="Times New Roman" w:hAnsi="Calibri" w:cs="Times New Roman"/>
+          <w:noProof/>
+          <w:color w:val="444444"/>
+          <w:sz w:val="23"/>
+          <w:szCs w:val="23"/>
+          <w:lang w:eastAsia="pt-PT"/>
+        </w:rPr>
+      </w:pPr>
+      <w:r>
+        <w:rPr>
+          <w:noProof/>
+        </w:rPr>
+        <w:drawing>
+          <wp:inline distT="0" distB="0" distL="0" distR="0" wp14:anchorId="61649544" wp14:editId="4779D12E">
+            <wp:extent cx="5181600" cy="4038600"/>
+            <wp:effectExtent l="0" t="0" r="0" b="0"/>
+            <wp:docPr id="21" name="Imagem 21"/>
+            <wp:cNvGraphicFramePr>
+              <a:graphicFrameLocks xmlns:a="http://schemas.openxmlformats.org/drawingml/2006/main" noChangeAspect="1"/>
+            </wp:cNvGraphicFramePr>
+            <a:graphic xmlns:a="http://schemas.openxmlformats.org/drawingml/2006/main">
+              <a:graphicData uri="http://schemas.openxmlformats.org/drawingml/2006/picture">
+                <pic:pic xmlns:pic="http://schemas.openxmlformats.org/drawingml/2006/picture">
+                  <pic:nvPicPr>
+                    <pic:cNvPr id="1" name=""/>
+                    <pic:cNvPicPr/>
+                  </pic:nvPicPr>
+                  <pic:blipFill>
+                    <a:blip r:embed="rId25"/>
+                    <a:stretch>
+                      <a:fillRect/>
+                    </a:stretch>
+                  </pic:blipFill>
+                  <pic:spPr>
+                    <a:xfrm>
+                      <a:off x="0" y="0"/>
+                      <a:ext cx="5181600" cy="4038600"/>
+                    </a:xfrm>
+                    <a:prstGeom prst="rect">
+                      <a:avLst/>
+                    </a:prstGeom>
+                  </pic:spPr>
+                </pic:pic>
+              </a:graphicData>
+            </a:graphic>
+          </wp:inline>
+        </w:drawing>
+      </w:r>
+    </w:p>
+    <w:p>
+      <w:pPr>
+        <w:rPr>
+          <w:rFonts w:ascii="Calibri" w:eastAsia="Times New Roman" w:hAnsi="Calibri" w:cs="Times New Roman"/>
+          <w:noProof/>
+          <w:color w:val="444444"/>
+          <w:sz w:val="23"/>
+          <w:szCs w:val="23"/>
+          <w:lang w:eastAsia="pt-PT"/>
+        </w:rPr>
+      </w:pPr>
+      <w:r>
+        <w:rPr>
+          <w:rFonts w:ascii="Calibri" w:eastAsia="Times New Roman" w:hAnsi="Calibri" w:cs="Times New Roman"/>
+          <w:noProof/>
+          <w:color w:val="444444"/>
+          <w:sz w:val="23"/>
+          <w:szCs w:val="23"/>
+          <w:lang w:eastAsia="pt-PT"/>
+        </w:rPr>
+        <w:br w:type="page"/>
+      </w:r>
+    </w:p>
+    <w:p>
+      <w:pPr>
+        <w:spacing w:after="0" w:line="240" w:lineRule="auto"/>
+        <w:rPr>
+          <w:rFonts w:ascii="Calibri" w:eastAsia="Times New Roman" w:hAnsi="Calibri" w:cs="Times New Roman"/>
+          <w:noProof/>
+          <w:color w:val="444444"/>
+          <w:sz w:val="23"/>
+          <w:szCs w:val="23"/>
+          <w:lang w:eastAsia="pt-PT"/>
+        </w:rPr>
+      </w:pPr>
+    </w:p>
+    <w:p>
+      <w:pPr>
+        <w:pStyle w:val="Ttulo"/>
+        <w:rPr>
+          <w:lang w:eastAsia="pt-PT"/>
+        </w:rPr>
+      </w:pPr>
+      <w:bookmarkStart w:id="11" w:name="_Toc530319000"/>
+      <w:r>
+        <w:rPr>
+          <w:rFonts w:eastAsia="Times New Roman"/>
+          <w:lang w:eastAsia="pt-PT"/>
+        </w:rPr>
+        <w:t>Diagrama</w:t>
+      </w:r>
+      <w:r>
+        <w:rPr>
+          <w:rFonts w:eastAsia="Times New Roman"/>
+          <w:lang w:eastAsia="pt-PT"/>
+        </w:rPr>
+        <w:t>s de S</w:t>
+      </w:r>
+      <w:r>
+        <w:rPr>
+          <w:rFonts w:eastAsia="Times New Roman"/>
+          <w:lang w:eastAsia="pt-PT"/>
+        </w:rPr>
+        <w:t>equência</w:t>
+      </w:r>
+      <w:bookmarkEnd w:id="11"/>
+    </w:p>
+    <w:p>
+      <w:pPr>
+        <w:rPr>
+          <w:lang w:eastAsia="pt-PT"/>
+        </w:rPr>
+      </w:pPr>
+      <w:r>
+        <w:rPr>
+          <w:lang w:eastAsia="pt-PT"/>
+        </w:rPr>
+        <w:t>O</w:t>
+      </w:r>
+      <w:r>
+        <w:rPr>
+          <w:lang w:eastAsia="pt-PT"/>
+        </w:rPr>
+        <w:t>s</w:t>
+      </w:r>
+      <w:r>
+        <w:rPr>
+          <w:lang w:eastAsia="pt-PT"/>
+        </w:rPr>
+        <w:t xml:space="preserve"> diagrama</w:t>
+      </w:r>
+      <w:r>
+        <w:rPr>
+          <w:lang w:eastAsia="pt-PT"/>
+        </w:rPr>
+        <w:t>s</w:t>
+      </w:r>
+      <w:r>
+        <w:rPr>
+          <w:lang w:eastAsia="pt-PT"/>
+        </w:rPr>
+        <w:t xml:space="preserve"> de Sequência das ferramentas UML que representa as </w:t>
+      </w:r>
+      <w:r>
+        <w:rPr>
+          <w:lang w:eastAsia="pt-PT"/>
+        </w:rPr>
+        <w:t>interações</w:t>
+      </w:r>
+      <w:r>
+        <w:rPr>
+          <w:lang w:eastAsia="pt-PT"/>
+        </w:rPr>
+        <w:t xml:space="preserve"> entre o utilizador e o sistema. Este</w:t>
+      </w:r>
+      <w:r>
+        <w:rPr>
+          <w:lang w:eastAsia="pt-PT"/>
+        </w:rPr>
+        <w:t>s</w:t>
+      </w:r>
+      <w:r>
+        <w:rPr>
+          <w:lang w:eastAsia="pt-PT"/>
+        </w:rPr>
+        <w:t xml:space="preserve"> diagrama</w:t>
+      </w:r>
+      <w:r>
+        <w:rPr>
+          <w:lang w:eastAsia="pt-PT"/>
+        </w:rPr>
+        <w:t>s</w:t>
+      </w:r>
+      <w:r>
+        <w:rPr>
+          <w:lang w:eastAsia="pt-PT"/>
+        </w:rPr>
+        <w:t xml:space="preserve"> </w:t>
+      </w:r>
+      <w:r>
+        <w:rPr>
+          <w:lang w:eastAsia="pt-PT"/>
+        </w:rPr>
+        <w:t>foram</w:t>
+      </w:r>
+      <w:r>
+        <w:rPr>
+          <w:lang w:eastAsia="pt-PT"/>
+        </w:rPr>
+        <w:t xml:space="preserve"> construído</w:t>
+      </w:r>
+      <w:r>
+        <w:rPr>
+          <w:lang w:eastAsia="pt-PT"/>
+        </w:rPr>
+        <w:t>s</w:t>
+      </w:r>
+      <w:r>
+        <w:rPr>
+          <w:lang w:eastAsia="pt-PT"/>
+        </w:rPr>
+        <w:t xml:space="preserve"> a partir dos casos de uso</w:t>
+      </w:r>
+      <w:r>
+        <w:rPr>
+          <w:lang w:eastAsia="pt-PT"/>
+        </w:rPr>
+        <w:t>:</w:t>
+      </w:r>
+    </w:p>
+    <w:p>
+      <w:pPr>
+        <w:rPr>
+          <w:lang w:eastAsia="pt-PT"/>
+        </w:rPr>
+      </w:pPr>
+    </w:p>
+    <w:p>
+      <w:pPr>
+        <w:rPr>
+          <w:lang w:eastAsia="pt-PT"/>
+        </w:rPr>
+      </w:pPr>
+      <w:r>
+        <w:rPr>
+          <w:noProof/>
+        </w:rPr>
+        <w:drawing>
+          <wp:inline distT="0" distB="0" distL="0" distR="0" wp14:anchorId="28EC2D22" wp14:editId="19A0B843">
+            <wp:extent cx="6570980" cy="4179570"/>
+            <wp:effectExtent l="0" t="0" r="1270" b="0"/>
+            <wp:docPr id="22" name="Imagem 22"/>
+            <wp:cNvGraphicFramePr>
+              <a:graphicFrameLocks xmlns:a="http://schemas.openxmlformats.org/drawingml/2006/main" noChangeAspect="1"/>
+            </wp:cNvGraphicFramePr>
+            <a:graphic xmlns:a="http://schemas.openxmlformats.org/drawingml/2006/main">
+              <a:graphicData uri="http://schemas.openxmlformats.org/drawingml/2006/picture">
+                <pic:pic xmlns:pic="http://schemas.openxmlformats.org/drawingml/2006/picture">
+                  <pic:nvPicPr>
+                    <pic:cNvPr id="1" name=""/>
+                    <pic:cNvPicPr/>
+                  </pic:nvPicPr>
+                  <pic:blipFill>
+                    <a:blip r:embed="rId26"/>
+                    <a:stretch>
+                      <a:fillRect/>
+                    </a:stretch>
+                  </pic:blipFill>
+                  <pic:spPr>
+                    <a:xfrm>
+                      <a:off x="0" y="0"/>
+                      <a:ext cx="6570980" cy="4179570"/>
+                    </a:xfrm>
+                    <a:prstGeom prst="rect">
+                      <a:avLst/>
+                    </a:prstGeom>
+                  </pic:spPr>
+                </pic:pic>
+              </a:graphicData>
+            </a:graphic>
+          </wp:inline>
+        </w:drawing>
+      </w:r>
+    </w:p>
+    <w:p>
+      <w:pPr>
+        <w:pStyle w:val="Legenda"/>
+      </w:pPr>
+      <w:r>
+        <w:t xml:space="preserve">Figura </w:t>
+      </w:r>
+      <w:r>
+        <w:rPr>
+          <w:noProof/>
+        </w:rPr>
+        <w:t>1</w:t>
+      </w:r>
+      <w:r>
+        <w:t xml:space="preserve"> - Diagrama de </w:t>
+      </w:r>
+      <w:proofErr w:type="gramStart"/>
+      <w:r>
+        <w:t>Sequencia</w:t>
+      </w:r>
+      <w:proofErr w:type="gramEnd"/>
+      <w:r>
+        <w:t xml:space="preserve"> Criar Arranjo</w:t>
+      </w:r>
+    </w:p>
+    <w:p>
+      <w:pPr>
+        <w:rPr>
+          <w:lang w:eastAsia="pt-PT"/>
+        </w:rPr>
+      </w:pPr>
+    </w:p>
+    <w:p>
+      <w:pPr>
+        <w:rPr>
+          <w:lang w:eastAsia="pt-PT"/>
+        </w:rPr>
+      </w:pPr>
+      <w:r>
+        <w:rPr>
+          <w:noProof/>
+        </w:rPr>
+        <w:lastRenderedPageBreak/>
+        <w:drawing>
+          <wp:inline distT="0" distB="0" distL="0" distR="0" wp14:anchorId="42E60F53" wp14:editId="0E8E4506">
+            <wp:extent cx="6570980" cy="4002405"/>
+            <wp:effectExtent l="0" t="0" r="1270" b="0"/>
+            <wp:docPr id="23" name="Imagem 23"/>
+            <wp:cNvGraphicFramePr>
+              <a:graphicFrameLocks xmlns:a="http://schemas.openxmlformats.org/drawingml/2006/main" noChangeAspect="1"/>
+            </wp:cNvGraphicFramePr>
+            <a:graphic xmlns:a="http://schemas.openxmlformats.org/drawingml/2006/main">
+              <a:graphicData uri="http://schemas.openxmlformats.org/drawingml/2006/picture">
+                <pic:pic xmlns:pic="http://schemas.openxmlformats.org/drawingml/2006/picture">
+                  <pic:nvPicPr>
+                    <pic:cNvPr id="1" name=""/>
+                    <pic:cNvPicPr/>
+                  </pic:nvPicPr>
+                  <pic:blipFill>
+                    <a:blip r:embed="rId27"/>
+                    <a:stretch>
+                      <a:fillRect/>
+                    </a:stretch>
+                  </pic:blipFill>
+                  <pic:spPr>
+                    <a:xfrm>
+                      <a:off x="0" y="0"/>
+                      <a:ext cx="6570980" cy="4002405"/>
+                    </a:xfrm>
+                    <a:prstGeom prst="rect">
+                      <a:avLst/>
+                    </a:prstGeom>
+                  </pic:spPr>
+                </pic:pic>
+              </a:graphicData>
+            </a:graphic>
+          </wp:inline>
+        </w:drawing>
+      </w:r>
+    </w:p>
+    <w:p>
+      <w:pPr>
+        <w:pStyle w:val="Legenda"/>
+        <w:ind w:firstLine="708"/>
+      </w:pPr>
+      <w:r>
+        <w:t xml:space="preserve">Figura </w:t>
+      </w:r>
+      <w:r>
+        <w:rPr>
+          <w:noProof/>
+        </w:rPr>
+        <w:t>2</w:t>
+      </w:r>
+      <w:r>
+        <w:t xml:space="preserve"> - Diagrama de </w:t>
+      </w:r>
+      <w:proofErr w:type="gramStart"/>
+      <w:r>
+        <w:t>Sequencia</w:t>
+      </w:r>
+      <w:proofErr w:type="gramEnd"/>
+      <w:r>
+        <w:t xml:space="preserve"> Criar</w:t>
+      </w:r>
+      <w:r>
+        <w:t xml:space="preserve"> Compra</w:t>
+      </w:r>
+    </w:p>
+    <w:p/>
+    <w:p>
+      <w:pPr>
+        <w:rPr>
+          <w:lang w:eastAsia="pt-PT"/>
+        </w:rPr>
+      </w:pPr>
+      <w:r>
+        <w:rPr>
+          <w:noProof/>
+        </w:rPr>
+        <w:lastRenderedPageBreak/>
+        <w:drawing>
+          <wp:inline distT="0" distB="0" distL="0" distR="0" wp14:anchorId="4E6DA86D" wp14:editId="0A56E5EB">
+            <wp:extent cx="6570980" cy="3990975"/>
+            <wp:effectExtent l="0" t="0" r="1270" b="9525"/>
+            <wp:docPr id="25" name="Imagem 25"/>
+            <wp:cNvGraphicFramePr>
+              <a:graphicFrameLocks xmlns:a="http://schemas.openxmlformats.org/drawingml/2006/main" noChangeAspect="1"/>
+            </wp:cNvGraphicFramePr>
+            <a:graphic xmlns:a="http://schemas.openxmlformats.org/drawingml/2006/main">
+              <a:graphicData uri="http://schemas.openxmlformats.org/drawingml/2006/picture">
+                <pic:pic xmlns:pic="http://schemas.openxmlformats.org/drawingml/2006/picture">
+                  <pic:nvPicPr>
+                    <pic:cNvPr id="1" name=""/>
+                    <pic:cNvPicPr/>
+                  </pic:nvPicPr>
+                  <pic:blipFill>
+                    <a:blip r:embed="rId28"/>
+                    <a:stretch>
+                      <a:fillRect/>
+                    </a:stretch>
+                  </pic:blipFill>
+                  <pic:spPr>
+                    <a:xfrm>
+                      <a:off x="0" y="0"/>
+                      <a:ext cx="6570980" cy="3990975"/>
+                    </a:xfrm>
+                    <a:prstGeom prst="rect">
+                      <a:avLst/>
+                    </a:prstGeom>
+                  </pic:spPr>
+                </pic:pic>
+              </a:graphicData>
+            </a:graphic>
+          </wp:inline>
+        </w:drawing>
+      </w:r>
+    </w:p>
+    <w:p>
+      <w:pPr>
+        <w:pStyle w:val="Legenda"/>
+      </w:pPr>
+      <w:r>
+        <w:t xml:space="preserve">Figura </w:t>
+      </w:r>
+      <w:r>
+        <w:rPr>
+          <w:noProof/>
+        </w:rPr>
+        <w:t>3</w:t>
+      </w:r>
+      <w:r>
+        <w:t xml:space="preserve"> - Diagrama de </w:t>
+      </w:r>
+      <w:proofErr w:type="gramStart"/>
+      <w:r>
+        <w:t>Sequencia</w:t>
+      </w:r>
+      <w:proofErr w:type="gramEnd"/>
+      <w:r>
+        <w:t xml:space="preserve"> </w:t>
+      </w:r>
+      <w:r>
+        <w:t>Visualizar</w:t>
+      </w:r>
+      <w:r>
+        <w:t xml:space="preserve"> Arranjo</w:t>
+      </w:r>
+    </w:p>
+    <w:p>
+      <w:pPr>
+        <w:rPr>
+          <w:lang w:eastAsia="pt-PT"/>
+        </w:rPr>
+      </w:pPr>
+    </w:p>
+    <w:p>
+      <w:pPr>
+        <w:rPr>
+          <w:lang w:eastAsia="pt-PT"/>
+        </w:rPr>
+      </w:pPr>
+    </w:p>
+    <w:p>
+      <w:pPr>
+        <w:rPr>
+          <w:lang w:eastAsia="pt-PT"/>
+        </w:rPr>
+      </w:pPr>
+      <w:r>
+        <w:rPr>
+          <w:noProof/>
+        </w:rPr>
+        <w:lastRenderedPageBreak/>
+        <w:drawing>
+          <wp:inline distT="0" distB="0" distL="0" distR="0" wp14:anchorId="01BE2AED" wp14:editId="2DC33010">
+            <wp:extent cx="6570980" cy="3985895"/>
+            <wp:effectExtent l="0" t="0" r="1270" b="0"/>
+            <wp:docPr id="26" name="Imagem 26"/>
+            <wp:cNvGraphicFramePr>
+              <a:graphicFrameLocks xmlns:a="http://schemas.openxmlformats.org/drawingml/2006/main" noChangeAspect="1"/>
+            </wp:cNvGraphicFramePr>
+            <a:graphic xmlns:a="http://schemas.openxmlformats.org/drawingml/2006/main">
+              <a:graphicData uri="http://schemas.openxmlformats.org/drawingml/2006/picture">
+                <pic:pic xmlns:pic="http://schemas.openxmlformats.org/drawingml/2006/picture">
+                  <pic:nvPicPr>
+                    <pic:cNvPr id="1" name=""/>
+                    <pic:cNvPicPr/>
+                  </pic:nvPicPr>
+                  <pic:blipFill>
+                    <a:blip r:embed="rId29"/>
+                    <a:stretch>
+                      <a:fillRect/>
+                    </a:stretch>
+                  </pic:blipFill>
+                  <pic:spPr>
+                    <a:xfrm>
+                      <a:off x="0" y="0"/>
+                      <a:ext cx="6570980" cy="3985895"/>
+                    </a:xfrm>
+                    <a:prstGeom prst="rect">
+                      <a:avLst/>
+                    </a:prstGeom>
+                  </pic:spPr>
+                </pic:pic>
+              </a:graphicData>
+            </a:graphic>
+          </wp:inline>
+        </w:drawing>
+      </w:r>
+    </w:p>
+    <w:p>
+      <w:pPr>
+        <w:pStyle w:val="Legenda"/>
+      </w:pPr>
+      <w:r>
+        <w:t xml:space="preserve">Figura </w:t>
+      </w:r>
+      <w:r>
+        <w:rPr>
+          <w:noProof/>
+        </w:rPr>
+        <w:t>4</w:t>
+      </w:r>
+      <w:r>
+        <w:t xml:space="preserve"> - Diagrama de </w:t>
+      </w:r>
+      <w:proofErr w:type="gramStart"/>
+      <w:r>
+        <w:t>Sequencia</w:t>
+      </w:r>
+      <w:proofErr w:type="gramEnd"/>
+      <w:r>
+        <w:t xml:space="preserve"> </w:t>
+      </w:r>
+      <w:r>
+        <w:t>Visualizar Compra</w:t>
+      </w:r>
+    </w:p>
+    <w:p>
+      <w:pPr>
+        <w:rPr>
+          <w:lang w:eastAsia="pt-PT"/>
+        </w:rPr>
+      </w:pPr>
+    </w:p>
+    <w:p>
+      <w:pPr>
+        <w:rPr>
+          <w:lang w:eastAsia="pt-PT"/>
+        </w:rPr>
+      </w:pPr>
+    </w:p>
+    <w:p>
+      <w:pPr>
+        <w:rPr>
+          <w:lang w:eastAsia="pt-PT"/>
+        </w:rPr>
+      </w:pPr>
+      <w:r>
+        <w:rPr>
+          <w:lang w:eastAsia="pt-PT"/>
+        </w:rPr>
+        <w:br w:type="page"/>
+      </w:r>
+    </w:p>
+    <w:p>
+      <w:pPr>
+        <w:rPr>
+          <w:lang w:eastAsia="pt-PT"/>
+        </w:rPr>
+      </w:pPr>
+    </w:p>
+    <w:p/>
+    <w:p>
+      <w:pPr>
+        <w:pStyle w:val="Ttulo"/>
+        <w:rPr>
+          <w:rFonts w:eastAsia="Times New Roman"/>
+          <w:lang w:eastAsia="pt-PT"/>
+        </w:rPr>
+      </w:pPr>
+      <w:bookmarkStart w:id="12" w:name="_Toc530319001"/>
+      <w:r>
+        <w:rPr>
+          <w:rFonts w:eastAsia="Times New Roman"/>
+          <w:lang w:eastAsia="pt-PT"/>
+        </w:rPr>
+        <w:t xml:space="preserve">Diagrama de </w:t>
+      </w:r>
+      <w:r>
+        <w:rPr>
+          <w:rFonts w:eastAsia="Times New Roman"/>
+          <w:lang w:eastAsia="pt-PT"/>
+        </w:rPr>
+        <w:t>Estados</w:t>
+      </w:r>
+      <w:bookmarkEnd w:id="12"/>
+    </w:p>
+    <w:p/>
+    <w:p>
+      <w:r>
+        <w:br w:type="page"/>
+      </w:r>
+    </w:p>
+    <w:p/>
+    <w:p>
+      <w:pPr>
+        <w:pStyle w:val="Ttulo"/>
+        <w:rPr>
+          <w:rFonts w:eastAsia="Times New Roman"/>
+          <w:lang w:eastAsia="pt-PT"/>
+        </w:rPr>
+      </w:pPr>
+      <w:bookmarkStart w:id="13" w:name="_Toc530319002"/>
+      <w:r>
+        <w:rPr>
+          <w:rFonts w:eastAsia="Times New Roman"/>
+          <w:lang w:eastAsia="pt-PT"/>
+        </w:rPr>
+        <w:t>Diagrama de Classes</w:t>
+      </w:r>
+      <w:bookmarkEnd w:id="13"/>
+    </w:p>
+    <w:p>
+      <w:pPr>
+        <w:spacing w:after="0" w:line="240" w:lineRule="auto"/>
+      </w:pPr>
+      <w:r>
+        <w:rPr>
+          <w:rFonts w:ascii="Calibri" w:eastAsia="Times New Roman" w:hAnsi="Calibri" w:cs="Times New Roman"/>
+          <w:color w:val="444444"/>
+          <w:sz w:val="23"/>
+          <w:szCs w:val="23"/>
+          <w:lang w:eastAsia="pt-PT"/>
+        </w:rPr>
+        <w:t xml:space="preserve">O diagrama de classes é composto pelas tabelas, </w:t>
+      </w:r>
+      <w:r>
+        <w:rPr>
+          <w:rFonts w:ascii="Calibri" w:eastAsia="Times New Roman" w:hAnsi="Calibri" w:cs="Times New Roman"/>
+          <w:color w:val="444444"/>
+          <w:sz w:val="23"/>
+          <w:szCs w:val="23"/>
+          <w:lang w:eastAsia="pt-PT"/>
+        </w:rPr>
+        <w:t>os seus</w:t>
+      </w:r>
+      <w:r>
+        <w:rPr>
+          <w:rFonts w:ascii="Calibri" w:eastAsia="Times New Roman" w:hAnsi="Calibri" w:cs="Times New Roman"/>
+          <w:color w:val="444444"/>
+          <w:sz w:val="23"/>
+          <w:szCs w:val="23"/>
+          <w:lang w:eastAsia="pt-PT"/>
+        </w:rPr>
+        <w:t xml:space="preserve"> atributos e as </w:t>
+      </w:r>
+      <w:r>
+        <w:rPr>
+          <w:rFonts w:ascii="Calibri" w:eastAsia="Times New Roman" w:hAnsi="Calibri" w:cs="Times New Roman"/>
+          <w:color w:val="444444"/>
+          <w:sz w:val="23"/>
+          <w:szCs w:val="23"/>
+          <w:lang w:eastAsia="pt-PT"/>
+        </w:rPr>
+        <w:t>ações</w:t>
+      </w:r>
+      <w:r>
+        <w:rPr>
+          <w:rFonts w:ascii="Calibri" w:eastAsia="Times New Roman" w:hAnsi="Calibri" w:cs="Times New Roman"/>
+          <w:color w:val="444444"/>
+          <w:sz w:val="23"/>
+          <w:szCs w:val="23"/>
+          <w:lang w:eastAsia="pt-PT"/>
+        </w:rPr>
+        <w:t xml:space="preserve"> que irem ser realizadas em cada tabela</w:t>
+      </w:r>
+      <w:r>
+        <w:rPr>
+          <w:rFonts w:ascii="Calibri" w:eastAsia="Times New Roman" w:hAnsi="Calibri" w:cs="Times New Roman"/>
+          <w:color w:val="444444"/>
+          <w:sz w:val="23"/>
+          <w:szCs w:val="23"/>
+          <w:lang w:eastAsia="pt-PT"/>
+        </w:rPr>
+        <w:t>.</w:t>
+      </w:r>
+      <w:r>
+        <w:rPr>
+          <w:rFonts w:ascii="Calibri" w:eastAsia="Times New Roman" w:hAnsi="Calibri" w:cs="Times New Roman"/>
+          <w:color w:val="444444"/>
+          <w:sz w:val="23"/>
+          <w:szCs w:val="23"/>
+          <w:lang w:eastAsia="pt-PT"/>
+        </w:rPr>
+        <w:br/>
+      </w:r>
+      <w:r>
+        <w:tab/>
+      </w:r>
+      <w:r>
+        <w:rPr>
+          <w:noProof/>
+        </w:rPr>
+        <w:drawing>
+          <wp:inline distT="0" distB="0" distL="0" distR="0" wp14:anchorId="5564507C" wp14:editId="61064B99">
+            <wp:extent cx="6570980" cy="4479925"/>
+            <wp:effectExtent l="0" t="0" r="1270" b="0"/>
+            <wp:docPr id="11" name="Imagem 11"/>
+            <wp:cNvGraphicFramePr>
+              <a:graphicFrameLocks xmlns:a="http://schemas.openxmlformats.org/drawingml/2006/main" noChangeAspect="1"/>
+            </wp:cNvGraphicFramePr>
+            <a:graphic xmlns:a="http://schemas.openxmlformats.org/drawingml/2006/main">
+              <a:graphicData uri="http://schemas.openxmlformats.org/drawingml/2006/picture">
+                <pic:pic xmlns:pic="http://schemas.openxmlformats.org/drawingml/2006/picture">
+                  <pic:nvPicPr>
+                    <pic:cNvPr id="1" name=""/>
+                    <pic:cNvPicPr/>
+                  </pic:nvPicPr>
+                  <pic:blipFill>
+                    <a:blip r:embed="rId30"/>
+                    <a:stretch>
+                      <a:fillRect/>
+                    </a:stretch>
+                  </pic:blipFill>
+                  <pic:spPr>
+                    <a:xfrm>
+                      <a:off x="0" y="0"/>
                       <a:ext cx="6570980" cy="4479925"/>
                     </a:xfrm>
                     <a:prstGeom prst="rect">
@@ -3082,22 +4766,44 @@
           <w:lang w:eastAsia="pt-PT"/>
         </w:rPr>
       </w:pPr>
-      <w:bookmarkStart w:id="15" w:name="_Toc503912675"/>
+      <w:bookmarkStart w:id="14" w:name="_Toc503912675"/>
       <w:r>
         <w:t xml:space="preserve">Figura </w:t>
       </w:r>
-      <w:fldSimple w:instr=" SEQ Figura \* ARABIC ">
-        <w:r>
-          <w:rPr>
-            <w:noProof/>
-          </w:rPr>
-          <w:t>28</w:t>
-        </w:r>
-      </w:fldSimple>
+      <w:r>
+        <w:rPr>
+          <w:noProof/>
+        </w:rPr>
+        <w:fldChar w:fldCharType="begin"/>
+      </w:r>
+      <w:r>
+        <w:rPr>
+          <w:noProof/>
+        </w:rPr>
+        <w:instrText xml:space="preserve"> SEQ Figura \* ARABIC </w:instrText>
+      </w:r>
+      <w:r>
+        <w:rPr>
+          <w:noProof/>
+        </w:rPr>
+        <w:fldChar w:fldCharType="separate"/>
+      </w:r>
+      <w:r>
+        <w:rPr>
+          <w:noProof/>
+        </w:rPr>
+        <w:t>28</w:t>
+      </w:r>
+      <w:r>
+        <w:rPr>
+          <w:noProof/>
+        </w:rPr>
+        <w:fldChar w:fldCharType="end"/>
+      </w:r>
       <w:r>
         <w:t xml:space="preserve"> - Diagrama de Classes</w:t>
       </w:r>
-      <w:bookmarkEnd w:id="15"/>
+      <w:bookmarkEnd w:id="14"/>
     </w:p>
     <w:p>
       <w:pPr>
@@ -3141,7 +4847,7 @@
           <w:lang w:eastAsia="pt-PT"/>
         </w:rPr>
       </w:pPr>
-      <w:bookmarkStart w:id="16" w:name="_Toc530319003"/>
+      <w:bookmarkStart w:id="15" w:name="_Toc530319003"/>
       <w:proofErr w:type="gramStart"/>
       <w:r>
         <w:rPr>
@@ -3157,7 +4863,7 @@
         </w:rPr>
         <w:t>astos</w:t>
       </w:r>
-      <w:bookmarkEnd w:id="16"/>
+      <w:bookmarkEnd w:id="15"/>
       <w:proofErr w:type="gramEnd"/>
     </w:p>
     <w:p>
@@ -3172,40 +4878,49 @@
           <w:lang w:eastAsia="pt-PT"/>
         </w:rPr>
       </w:pPr>
-    </w:p>
-    <w:p>
-      <w:pPr>
-        <w:pStyle w:val="Ttulo"/>
-        <w:jc w:val="both"/>
-        <w:rPr>
-          <w:rFonts w:eastAsia="Times New Roman"/>
-          <w:lang w:eastAsia="pt-PT"/>
-        </w:rPr>
-      </w:pPr>
-    </w:p>
-    <w:p>
-      <w:pPr>
-        <w:pStyle w:val="Ttulo"/>
-        <w:jc w:val="both"/>
-        <w:rPr>
-          <w:rFonts w:eastAsia="Times New Roman"/>
-          <w:lang w:eastAsia="pt-PT"/>
-        </w:rPr>
-      </w:pPr>
-      <w:bookmarkStart w:id="17" w:name="_Toc530319004"/>
-      <w:r>
-        <w:rPr>
-          <w:rFonts w:eastAsia="Times New Roman"/>
-          <w:lang w:eastAsia="pt-PT"/>
-        </w:rPr>
-        <w:t>Dicionário de dados</w:t>
-      </w:r>
-      <w:bookmarkEnd w:id="17"/>
-    </w:p>
-    <w:p>
-      <w:pPr>
-        <w:shd w:val="clear" w:color="auto" w:fill="FFFFFF"/>
-        <w:spacing w:after="324" w:line="252" w:lineRule="atLeast"/>
+      <w:r>
+        <w:rPr>
+          <w:noProof/>
+        </w:rPr>
+        <w:drawing>
+          <wp:inline distT="0" distB="0" distL="0" distR="0" wp14:anchorId="4DC59827" wp14:editId="28D61633">
+            <wp:extent cx="2276475" cy="1743075"/>
+            <wp:effectExtent l="0" t="0" r="9525" b="9525"/>
+            <wp:docPr id="27" name="Imagem 27"/>
+            <wp:cNvGraphicFramePr>
+              <a:graphicFrameLocks xmlns:a="http://schemas.openxmlformats.org/drawingml/2006/main" noChangeAspect="1"/>
+            </wp:cNvGraphicFramePr>
+            <a:graphic xmlns:a="http://schemas.openxmlformats.org/drawingml/2006/main">
+              <a:graphicData uri="http://schemas.openxmlformats.org/drawingml/2006/picture">
+                <pic:pic xmlns:pic="http://schemas.openxmlformats.org/drawingml/2006/picture">
+                  <pic:nvPicPr>
+                    <pic:cNvPr id="1" name=""/>
+                    <pic:cNvPicPr/>
+                  </pic:nvPicPr>
+                  <pic:blipFill>
+                    <a:blip r:embed="rId31"/>
+                    <a:stretch>
+                      <a:fillRect/>
+                    </a:stretch>
+                  </pic:blipFill>
+                  <pic:spPr>
+                    <a:xfrm>
+                      <a:off x="0" y="0"/>
+                      <a:ext cx="2276475" cy="1743075"/>
+                    </a:xfrm>
+                    <a:prstGeom prst="rect">
+                      <a:avLst/>
+                    </a:prstGeom>
+                  </pic:spPr>
+                </pic:pic>
+              </a:graphicData>
+            </a:graphic>
+          </wp:inline>
+        </w:drawing>
+      </w:r>
+    </w:p>
+    <w:p>
+      <w:pPr>
         <w:rPr>
           <w:rFonts w:ascii="Calibri" w:eastAsia="Times New Roman" w:hAnsi="Calibri" w:cs="Times New Roman"/>
           <w:color w:val="444444"/>
@@ -3214,169 +4929,7 @@
           <w:lang w:eastAsia="pt-PT"/>
         </w:rPr>
       </w:pPr>
-    </w:p>
-    <w:p>
-      <w:pPr>
-        <w:pStyle w:val="Ttulo"/>
-        <w:jc w:val="both"/>
-        <w:rPr>
-          <w:rFonts w:eastAsia="Times New Roman"/>
-          <w:lang w:eastAsia="pt-PT"/>
-        </w:rPr>
-      </w:pPr>
-      <w:bookmarkStart w:id="18" w:name="_Toc530319005"/>
-      <w:r>
-        <w:rPr>
-          <w:rFonts w:eastAsia="Times New Roman"/>
-          <w:lang w:eastAsia="pt-PT"/>
-        </w:rPr>
-        <w:t>Diagrama de Componentes</w:t>
-      </w:r>
-      <w:bookmarkEnd w:id="18"/>
-    </w:p>
-    <w:p>
-      <w:pPr>
-        <w:rPr>
-          <w:lang w:eastAsia="pt-PT"/>
-        </w:rPr>
-      </w:pPr>
-    </w:p>
-    <w:p>
-      <w:pPr>
-        <w:pStyle w:val="Ttulo"/>
-        <w:jc w:val="both"/>
-        <w:rPr>
-          <w:rFonts w:eastAsia="Times New Roman"/>
-          <w:lang w:eastAsia="pt-PT"/>
-        </w:rPr>
-      </w:pPr>
-      <w:bookmarkStart w:id="19" w:name="_Toc530319006"/>
-      <w:r>
-        <w:rPr>
-          <w:rFonts w:eastAsia="Times New Roman"/>
-          <w:lang w:eastAsia="pt-PT"/>
-        </w:rPr>
-        <w:t>Diagrama de Pacotes</w:t>
-      </w:r>
-      <w:bookmarkEnd w:id="19"/>
-    </w:p>
-    <w:p>
-      <w:pPr>
-        <w:rPr>
-          <w:lang w:eastAsia="pt-PT"/>
-        </w:rPr>
-      </w:pPr>
-    </w:p>
-    <w:p>
-      <w:pPr>
-        <w:pStyle w:val="Ttulo"/>
-        <w:jc w:val="both"/>
-        <w:rPr>
-          <w:rFonts w:eastAsia="Times New Roman"/>
-          <w:lang w:eastAsia="pt-PT"/>
-        </w:rPr>
-      </w:pPr>
-      <w:bookmarkStart w:id="20" w:name="_Toc530319007"/>
-      <w:r>
-        <w:rPr>
-          <w:rFonts w:eastAsia="Times New Roman"/>
-          <w:lang w:eastAsia="pt-PT"/>
-        </w:rPr>
-        <w:t xml:space="preserve">Diagrama de </w:t>
-      </w:r>
-      <w:r>
-        <w:rPr>
-          <w:rFonts w:eastAsia="Times New Roman"/>
-          <w:lang w:eastAsia="pt-PT"/>
-        </w:rPr>
-        <w:t>Atividade</w:t>
-      </w:r>
-      <w:bookmarkEnd w:id="20"/>
-    </w:p>
-    <w:p>
-      <w:pPr>
-        <w:rPr>
-          <w:lang w:eastAsia="pt-PT"/>
-        </w:rPr>
-      </w:pPr>
-    </w:p>
-    <w:p>
-      <w:pPr>
-        <w:pStyle w:val="Ttulo"/>
-        <w:jc w:val="both"/>
-        <w:rPr>
-          <w:rFonts w:eastAsia="Times New Roman"/>
-          <w:lang w:eastAsia="pt-PT"/>
-        </w:rPr>
-      </w:pPr>
-      <w:bookmarkStart w:id="21" w:name="_Toc530319008"/>
-      <w:r>
-        <w:rPr>
-          <w:rFonts w:eastAsia="Times New Roman"/>
-          <w:lang w:eastAsia="pt-PT"/>
-        </w:rPr>
-        <w:t>Diagrama de Instalação</w:t>
-      </w:r>
-      <w:bookmarkEnd w:id="21"/>
-    </w:p>
-    <w:p>
-      <w:pPr>
-        <w:rPr>
-          <w:lang w:eastAsia="pt-PT"/>
-        </w:rPr>
-      </w:pPr>
-    </w:p>
-    <w:p>
-      <w:pPr>
-        <w:pStyle w:val="Ttulo"/>
-        <w:jc w:val="both"/>
-        <w:rPr>
-          <w:rFonts w:eastAsia="Times New Roman"/>
-          <w:lang w:eastAsia="pt-PT"/>
-        </w:rPr>
-      </w:pPr>
-      <w:bookmarkStart w:id="22" w:name="_Toc530319009"/>
-      <w:r>
-        <w:rPr>
-          <w:rFonts w:eastAsia="Times New Roman"/>
-          <w:lang w:eastAsia="pt-PT"/>
-        </w:rPr>
-        <w:t>Protótipo</w:t>
-      </w:r>
-      <w:bookmarkEnd w:id="22"/>
-    </w:p>
-    <w:p>
-      <w:pPr>
-        <w:rPr>
-          <w:lang w:eastAsia="pt-PT"/>
-        </w:rPr>
-      </w:pPr>
-    </w:p>
-    <w:p>
-      <w:pPr>
-        <w:pStyle w:val="Ttulo"/>
-        <w:jc w:val="both"/>
-        <w:rPr>
-          <w:rFonts w:eastAsia="Times New Roman"/>
-          <w:lang w:eastAsia="pt-PT"/>
-        </w:rPr>
-      </w:pPr>
-      <w:bookmarkStart w:id="23" w:name="_Toc503898238"/>
-      <w:bookmarkStart w:id="24" w:name="_Toc530319010"/>
-      <w:r>
-        <w:rPr>
-          <w:rFonts w:eastAsia="Times New Roman"/>
-          <w:lang w:eastAsia="pt-PT"/>
-        </w:rPr>
-        <w:t>Conclusão</w:t>
-      </w:r>
-      <w:bookmarkEnd w:id="23"/>
-      <w:bookmarkEnd w:id="24"/>
-    </w:p>
-    <w:p>
-      <w:pPr>
-        <w:shd w:val="clear" w:color="auto" w:fill="FFFFFF"/>
-        <w:spacing w:after="324" w:line="252" w:lineRule="atLeast"/>
+      <w:r>
         <w:rPr>
           <w:rFonts w:ascii="Calibri" w:eastAsia="Times New Roman" w:hAnsi="Calibri" w:cs="Times New Roman"/>
           <w:color w:val="444444"/>
@@ -3384,11 +4937,381 @@
           <w:szCs w:val="18"/>
           <w:lang w:eastAsia="pt-PT"/>
         </w:rPr>
+        <w:br w:type="page"/>
+      </w:r>
+    </w:p>
+    <w:p>
+      <w:pPr>
+        <w:shd w:val="clear" w:color="auto" w:fill="FFFFFF"/>
+        <w:spacing w:after="324" w:line="252" w:lineRule="atLeast"/>
+        <w:rPr>
+          <w:rFonts w:ascii="Calibri" w:eastAsia="Times New Roman" w:hAnsi="Calibri" w:cs="Times New Roman"/>
+          <w:color w:val="444444"/>
+          <w:sz w:val="18"/>
+          <w:szCs w:val="18"/>
+          <w:lang w:eastAsia="pt-PT"/>
+        </w:rPr>
+      </w:pPr>
+    </w:p>
+    <w:p>
+      <w:pPr>
+        <w:pStyle w:val="Ttulo"/>
+        <w:jc w:val="both"/>
+        <w:rPr>
+          <w:rFonts w:eastAsia="Times New Roman"/>
+          <w:lang w:eastAsia="pt-PT"/>
+        </w:rPr>
+      </w:pPr>
+    </w:p>
+    <w:p>
+      <w:pPr>
+        <w:pStyle w:val="Ttulo"/>
+        <w:jc w:val="both"/>
+        <w:rPr>
+          <w:rFonts w:eastAsia="Times New Roman"/>
+          <w:lang w:eastAsia="pt-PT"/>
+        </w:rPr>
+      </w:pPr>
+      <w:bookmarkStart w:id="16" w:name="_Toc530319004"/>
+      <w:r>
+        <w:rPr>
+          <w:rFonts w:eastAsia="Times New Roman"/>
+          <w:lang w:eastAsia="pt-PT"/>
+        </w:rPr>
+        <w:t>Dicionário de dados</w:t>
+      </w:r>
+      <w:bookmarkEnd w:id="16"/>
+    </w:p>
+    <w:p>
+      <w:pPr>
+        <w:shd w:val="clear" w:color="auto" w:fill="FFFFFF"/>
+        <w:spacing w:after="324" w:line="252" w:lineRule="atLeast"/>
+        <w:rPr>
+          <w:rFonts w:ascii="Calibri" w:eastAsia="Times New Roman" w:hAnsi="Calibri" w:cs="Times New Roman"/>
+          <w:color w:val="444444"/>
+          <w:sz w:val="18"/>
+          <w:szCs w:val="18"/>
+          <w:lang w:eastAsia="pt-PT"/>
+        </w:rPr>
+      </w:pPr>
+    </w:p>
+    <w:p>
+      <w:pPr>
+        <w:pStyle w:val="Ttulo"/>
+        <w:jc w:val="both"/>
+        <w:rPr>
+          <w:rFonts w:eastAsia="Times New Roman"/>
+          <w:lang w:eastAsia="pt-PT"/>
+        </w:rPr>
+      </w:pPr>
+      <w:bookmarkStart w:id="17" w:name="_Toc530319005"/>
+      <w:r>
+        <w:rPr>
+          <w:rFonts w:eastAsia="Times New Roman"/>
+          <w:lang w:eastAsia="pt-PT"/>
+        </w:rPr>
+        <w:t>Diagrama de Componentes</w:t>
+      </w:r>
+      <w:bookmarkEnd w:id="17"/>
+    </w:p>
+    <w:p>
+      <w:pPr>
+        <w:rPr>
+          <w:lang w:eastAsia="pt-PT"/>
+        </w:rPr>
+      </w:pPr>
+    </w:p>
+    <w:p>
+      <w:pPr>
+        <w:pStyle w:val="Ttulo"/>
+        <w:jc w:val="both"/>
+        <w:rPr>
+          <w:rFonts w:eastAsia="Times New Roman"/>
+          <w:lang w:eastAsia="pt-PT"/>
+        </w:rPr>
+      </w:pPr>
+      <w:bookmarkStart w:id="18" w:name="_Toc530319006"/>
+      <w:r>
+        <w:rPr>
+          <w:rFonts w:eastAsia="Times New Roman"/>
+          <w:lang w:eastAsia="pt-PT"/>
+        </w:rPr>
+        <w:t>Diagrama de Pacotes</w:t>
+      </w:r>
+      <w:bookmarkEnd w:id="18"/>
+    </w:p>
+    <w:p>
+      <w:pPr>
+        <w:rPr>
+          <w:lang w:eastAsia="pt-PT"/>
+        </w:rPr>
+      </w:pPr>
+    </w:p>
+    <w:p>
+      <w:pPr>
+        <w:pStyle w:val="Ttulo"/>
+        <w:jc w:val="both"/>
+        <w:rPr>
+          <w:rFonts w:eastAsia="Times New Roman"/>
+          <w:lang w:eastAsia="pt-PT"/>
+        </w:rPr>
+      </w:pPr>
+      <w:bookmarkStart w:id="19" w:name="_Toc530319007"/>
+      <w:r>
+        <w:rPr>
+          <w:rFonts w:eastAsia="Times New Roman"/>
+          <w:lang w:eastAsia="pt-PT"/>
+        </w:rPr>
+        <w:t xml:space="preserve">Diagrama de </w:t>
+      </w:r>
+      <w:r>
+        <w:rPr>
+          <w:rFonts w:eastAsia="Times New Roman"/>
+          <w:lang w:eastAsia="pt-PT"/>
+        </w:rPr>
+        <w:t>Atividade</w:t>
+      </w:r>
+      <w:bookmarkEnd w:id="19"/>
+    </w:p>
+    <w:p>
+      <w:pPr>
+        <w:rPr>
+          <w:lang w:eastAsia="pt-PT"/>
+        </w:rPr>
+      </w:pPr>
+    </w:p>
+    <w:p>
+      <w:pPr>
+        <w:pStyle w:val="Ttulo"/>
+        <w:jc w:val="both"/>
+        <w:rPr>
+          <w:rFonts w:eastAsia="Times New Roman"/>
+          <w:lang w:eastAsia="pt-PT"/>
+        </w:rPr>
+      </w:pPr>
+      <w:bookmarkStart w:id="20" w:name="_Toc530319008"/>
+      <w:r>
+        <w:rPr>
+          <w:rFonts w:eastAsia="Times New Roman"/>
+          <w:lang w:eastAsia="pt-PT"/>
+        </w:rPr>
+        <w:t>Diagrama de Instalação</w:t>
+      </w:r>
+      <w:bookmarkEnd w:id="20"/>
+    </w:p>
+    <w:p>
+      <w:pPr>
+        <w:rPr>
+          <w:lang w:eastAsia="pt-PT"/>
+        </w:rPr>
+      </w:pPr>
+    </w:p>
+    <w:p>
+      <w:pPr>
+        <w:rPr>
+          <w:lang w:eastAsia="pt-PT"/>
+        </w:rPr>
+      </w:pPr>
+      <w:r>
+        <w:rPr>
+          <w:lang w:eastAsia="pt-PT"/>
+        </w:rPr>
+        <w:br w:type="page"/>
+      </w:r>
+    </w:p>
+    <w:p>
+      <w:pPr>
+        <w:rPr>
+          <w:lang w:eastAsia="pt-PT"/>
+        </w:rPr>
+      </w:pPr>
+    </w:p>
+    <w:p>
+      <w:pPr>
+        <w:pStyle w:val="Ttulo"/>
+        <w:jc w:val="both"/>
+        <w:rPr>
+          <w:rFonts w:eastAsia="Times New Roman"/>
+          <w:lang w:eastAsia="pt-PT"/>
+        </w:rPr>
+      </w:pPr>
+      <w:bookmarkStart w:id="21" w:name="_Toc530319009"/>
+      <w:r>
+        <w:rPr>
+          <w:rFonts w:eastAsia="Times New Roman"/>
+          <w:lang w:eastAsia="pt-PT"/>
+        </w:rPr>
+        <w:t>Protótipo</w:t>
+      </w:r>
+      <w:bookmarkEnd w:id="21"/>
+    </w:p>
+    <w:p>
+      <w:pPr>
+        <w:rPr>
+          <w:lang w:eastAsia="pt-PT"/>
+        </w:rPr>
+      </w:pPr>
+      <w:r>
+        <w:rPr>
+          <w:noProof/>
+        </w:rPr>
+        <w:drawing>
+          <wp:inline distT="0" distB="0" distL="0" distR="0" wp14:anchorId="581308E9" wp14:editId="06F06A5B">
+            <wp:extent cx="6570980" cy="3781425"/>
+            <wp:effectExtent l="0" t="0" r="1270" b="9525"/>
+            <wp:docPr id="28" name="Imagem 28"/>
+            <wp:cNvGraphicFramePr>
+              <a:graphicFrameLocks xmlns:a="http://schemas.openxmlformats.org/drawingml/2006/main" noChangeAspect="1"/>
+            </wp:cNvGraphicFramePr>
+            <a:graphic xmlns:a="http://schemas.openxmlformats.org/drawingml/2006/main">
+              <a:graphicData uri="http://schemas.openxmlformats.org/drawingml/2006/picture">
+                <pic:pic xmlns:pic="http://schemas.openxmlformats.org/drawingml/2006/picture">
+                  <pic:nvPicPr>
+                    <pic:cNvPr id="1" name=""/>
+                    <pic:cNvPicPr/>
+                  </pic:nvPicPr>
+                  <pic:blipFill>
+                    <a:blip r:embed="rId32"/>
+                    <a:stretch>
+                      <a:fillRect/>
+                    </a:stretch>
+                  </pic:blipFill>
+                  <pic:spPr>
+                    <a:xfrm>
+                      <a:off x="0" y="0"/>
+                      <a:ext cx="6570980" cy="3781425"/>
+                    </a:xfrm>
+                    <a:prstGeom prst="rect">
+                      <a:avLst/>
+                    </a:prstGeom>
+                  </pic:spPr>
+                </pic:pic>
+              </a:graphicData>
+            </a:graphic>
+          </wp:inline>
+        </w:drawing>
+      </w:r>
+    </w:p>
+    <w:p>
+      <w:pPr>
+        <w:rPr>
+          <w:lang w:eastAsia="pt-PT"/>
+        </w:rPr>
+      </w:pPr>
+    </w:p>
+    <w:p>
+      <w:pPr>
+        <w:rPr>
+          <w:lang w:eastAsia="pt-PT"/>
+        </w:rPr>
+      </w:pPr>
+      <w:r>
+        <w:rPr>
+          <w:noProof/>
+        </w:rPr>
+        <w:drawing>
+          <wp:inline distT="0" distB="0" distL="0" distR="0" wp14:anchorId="1CB3D304" wp14:editId="4C2D2DF3">
+            <wp:extent cx="5762625" cy="2686050"/>
+            <wp:effectExtent l="0" t="0" r="9525" b="0"/>
+            <wp:docPr id="29" name="Imagem 29"/>
+            <wp:cNvGraphicFramePr>
+              <a:graphicFrameLocks xmlns:a="http://schemas.openxmlformats.org/drawingml/2006/main" noChangeAspect="1"/>
+            </wp:cNvGraphicFramePr>
+            <a:graphic xmlns:a="http://schemas.openxmlformats.org/drawingml/2006/main">
+              <a:graphicData uri="http://schemas.openxmlformats.org/drawingml/2006/picture">
+                <pic:pic xmlns:pic="http://schemas.openxmlformats.org/drawingml/2006/picture">
+                  <pic:nvPicPr>
+                    <pic:cNvPr id="1" name=""/>
+                    <pic:cNvPicPr/>
+                  </pic:nvPicPr>
+                  <pic:blipFill>
+                    <a:blip r:embed="rId33"/>
+                    <a:stretch>
+                      <a:fillRect/>
+                    </a:stretch>
+                  </pic:blipFill>
+                  <pic:spPr>
+                    <a:xfrm>
+                      <a:off x="0" y="0"/>
+                      <a:ext cx="5762625" cy="2686050"/>
+                    </a:xfrm>
+                    <a:prstGeom prst="rect">
+                      <a:avLst/>
+                    </a:prstGeom>
+                  </pic:spPr>
+                </pic:pic>
+              </a:graphicData>
+            </a:graphic>
+          </wp:inline>
+        </w:drawing>
+      </w:r>
+      <w:bookmarkStart w:id="22" w:name="_GoBack"/>
+      <w:bookmarkEnd w:id="22"/>
+    </w:p>
+    <w:p>
+      <w:pPr>
+        <w:rPr>
+          <w:lang w:eastAsia="pt-PT"/>
+        </w:rPr>
+      </w:pPr>
+    </w:p>
+    <w:p>
+      <w:pPr>
+        <w:rPr>
+          <w:lang w:eastAsia="pt-PT"/>
+        </w:rPr>
+      </w:pPr>
+      <w:r>
+        <w:rPr>
+          <w:lang w:eastAsia="pt-PT"/>
+        </w:rPr>
+        <w:br w:type="page"/>
+      </w:r>
+    </w:p>
+    <w:p>
+      <w:pPr>
+        <w:rPr>
+          <w:lang w:eastAsia="pt-PT"/>
+        </w:rPr>
+      </w:pPr>
+    </w:p>
+    <w:p>
+      <w:pPr>
+        <w:pStyle w:val="Ttulo"/>
+        <w:jc w:val="both"/>
+        <w:rPr>
+          <w:rFonts w:eastAsia="Times New Roman"/>
+          <w:lang w:eastAsia="pt-PT"/>
+        </w:rPr>
+      </w:pPr>
+      <w:bookmarkStart w:id="23" w:name="_Toc503898238"/>
+      <w:bookmarkStart w:id="24" w:name="_Toc530319010"/>
+      <w:r>
+        <w:rPr>
+          <w:rFonts w:eastAsia="Times New Roman"/>
+          <w:lang w:eastAsia="pt-PT"/>
+        </w:rPr>
+        <w:t>Conclusão</w:t>
+      </w:r>
+      <w:bookmarkEnd w:id="23"/>
+      <w:bookmarkEnd w:id="24"/>
+    </w:p>
+    <w:p>
+      <w:pPr>
+        <w:shd w:val="clear" w:color="auto" w:fill="FFFFFF"/>
+        <w:spacing w:after="324" w:line="252" w:lineRule="atLeast"/>
+        <w:rPr>
+          <w:rFonts w:ascii="Calibri" w:eastAsia="Times New Roman" w:hAnsi="Calibri" w:cs="Times New Roman"/>
+          <w:color w:val="444444"/>
+          <w:sz w:val="18"/>
+          <w:szCs w:val="18"/>
+          <w:lang w:eastAsia="pt-PT"/>
+        </w:rPr>
       </w:pPr>
     </w:p>
     <w:sectPr>
-      <w:headerReference w:type="default" r:id="rId12"/>
-      <w:footerReference w:type="default" r:id="rId13"/>
+      <w:headerReference w:type="default" r:id="rId34"/>
+      <w:footerReference w:type="default" r:id="rId35"/>
       <w:pgSz w:w="11906" w:h="16838"/>
       <w:pgMar w:top="1417" w:right="707" w:bottom="1417" w:left="851" w:header="708" w:footer="708" w:gutter="0"/>
       <w:cols w:space="708"/>
@@ -3433,6 +5356,7 @@
         <w:docPartUnique/>
       </w:docPartObj>
     </w:sdtPr>
+    <w:sdtEndPr/>
     <w:sdtContent>
       <w:p>
         <w:pPr>
@@ -6026,6 +7950,7 @@
     <w:lsdException w:name="HTML Sample" w:semiHidden="1" w:unhideWhenUsed="1"/>
     <w:lsdException w:name="HTML Typewriter" w:semiHidden="1" w:unhideWhenUsed="1"/>
     <w:lsdException w:name="HTML Variable" w:semiHidden="1" w:unhideWhenUsed="1"/>
+    <w:lsdException w:name="Normal Table" w:semiHidden="1" w:unhideWhenUsed="1"/>
     <w:lsdException w:name="annotation subject" w:semiHidden="1" w:unhideWhenUsed="1"/>
     <w:lsdException w:name="No List" w:semiHidden="1" w:unhideWhenUsed="1"/>
     <w:lsdException w:name="Outline List 1" w:semiHidden="1" w:unhideWhenUsed="1"/>
@@ -6069,8 +7994,10 @@
     <w:lsdException w:name="Table Elegant" w:semiHidden="1" w:unhideWhenUsed="1"/>
     <w:lsdException w:name="Table Professional" w:semiHidden="1" w:unhideWhenUsed="1"/>
     <w:lsdException w:name="Table Subtle 1" w:semiHidden="1" w:unhideWhenUsed="1"/>
+    <w:lsdException w:name="Table Subtle 2" w:semiHidden="1" w:unhideWhenUsed="1"/>
     <w:lsdException w:name="Table Web 1" w:semiHidden="1" w:unhideWhenUsed="1"/>
     <w:lsdException w:name="Table Web 2" w:semiHidden="1" w:unhideWhenUsed="1"/>
+    <w:lsdException w:name="Table Web 3" w:semiHidden="1" w:unhideWhenUsed="1"/>
     <w:lsdException w:name="Balloon Text" w:semiHidden="1" w:unhideWhenUsed="1"/>
     <w:lsdException w:name="Table Grid" w:uiPriority="39"/>
     <w:lsdException w:name="Table Theme" w:semiHidden="1" w:unhideWhenUsed="1"/>
@@ -7134,7 +9061,7 @@
 </file>
 
 <file path=customXml/itemProps1.xml><?xml version="1.0" encoding="utf-8"?>
-<ds:datastoreItem xmlns:ds="http://schemas.openxmlformats.org/officeDocument/2006/customXml" ds:itemID="{08E9F3B3-562B-42E6-8040-2FC870351965}">
+<ds:datastoreItem xmlns:ds="http://schemas.openxmlformats.org/officeDocument/2006/customXml" ds:itemID="{82EE739A-E502-4747-83CA-5C76818BE261}">
   <ds:schemaRefs>
     <ds:schemaRef ds:uri="http://schemas.openxmlformats.org/officeDocument/2006/bibliography"/>
   </ds:schemaRefs>

</xml_diff>